<commit_message>
#111 - Fix Incident Report generation anomalies.
</commit_message>
<xml_diff>
--- a/src/main/webapp/WEB-INF/resources/doctemplates/incidentReportTemplate.docx
+++ b/src/main/webapp/WEB-INF/resources/doctemplates/incidentReportTemplate.docx
@@ -1,8 +1,8 @@
 
 <file path=word/document.xml><?xml version="1.0" encoding="utf-8"?>
-<w:document xmlns:wpc="http://schemas.microsoft.com/office/word/2010/wordprocessingCanvas" xmlns:mc="http://schemas.openxmlformats.org/markup-compatibility/2006" xmlns:o="urn:schemas-microsoft-com:office:office" xmlns:r="http://schemas.openxmlformats.org/officeDocument/2006/relationships" xmlns:m="http://schemas.openxmlformats.org/officeDocument/2006/math" xmlns:v="urn:schemas-microsoft-com:vml" xmlns:wp14="http://schemas.microsoft.com/office/word/2010/wordprocessingDrawing" xmlns:wp="http://schemas.openxmlformats.org/drawingml/2006/wordprocessingDrawing" xmlns:w10="urn:schemas-microsoft-com:office:word" xmlns:w="http://schemas.openxmlformats.org/wordprocessingml/2006/main" xmlns:w14="http://schemas.microsoft.com/office/word/2010/wordml" xmlns:wpg="http://schemas.microsoft.com/office/word/2010/wordprocessingGroup" xmlns:wpi="http://schemas.microsoft.com/office/word/2010/wordprocessingInk" xmlns:wne="http://schemas.microsoft.com/office/word/2006/wordml" xmlns:wps="http://schemas.microsoft.com/office/word/2010/wordprocessingShape" xmlns:a="http://schemas.openxmlformats.org/drawingml/2006/main" mc:Ignorable="w14 wp14">
+<w:document xmlns:wpc="http://schemas.microsoft.com/office/word/2010/wordprocessingCanvas" xmlns:cx="http://schemas.microsoft.com/office/drawing/2014/chartex" xmlns:cx1="http://schemas.microsoft.com/office/drawing/2015/9/8/chartex" xmlns:mc="http://schemas.openxmlformats.org/markup-compatibility/2006" xmlns:o="urn:schemas-microsoft-com:office:office" xmlns:r="http://schemas.openxmlformats.org/officeDocument/2006/relationships" xmlns:m="http://schemas.openxmlformats.org/officeDocument/2006/math" xmlns:v="urn:schemas-microsoft-com:vml" xmlns:wp14="http://schemas.microsoft.com/office/word/2010/wordprocessingDrawing" xmlns:wp="http://schemas.openxmlformats.org/drawingml/2006/wordprocessingDrawing" xmlns:w10="urn:schemas-microsoft-com:office:word" xmlns:w="http://schemas.openxmlformats.org/wordprocessingml/2006/main" xmlns:w14="http://schemas.microsoft.com/office/word/2010/wordml" xmlns:w15="http://schemas.microsoft.com/office/word/2012/wordml" xmlns:w16se="http://schemas.microsoft.com/office/word/2015/wordml/symex" xmlns:wpg="http://schemas.microsoft.com/office/word/2010/wordprocessingGroup" xmlns:wpi="http://schemas.microsoft.com/office/word/2010/wordprocessingInk" xmlns:wne="http://schemas.microsoft.com/office/word/2006/wordml" xmlns:wps="http://schemas.microsoft.com/office/word/2010/wordprocessingShape" mc:Ignorable="w14 w15 w16se wp14">
   <w:body>
-    <w:p xmlns:wp14="http://schemas.microsoft.com/office/word/2010/wordml" wp14:textId="77777777">
+    <w:p>
       <w:pPr>
         <w:rPr>
           <w:rFonts w:ascii="Calibri" w:hAnsi="Calibri" w:cs="Calibri"/>
@@ -13,10 +13,8 @@
           <w:szCs w:val="16"/>
         </w:rPr>
       </w:pPr>
-      <w:bookmarkStart w:name="_GoBack" w:id="0"/>
-      <w:bookmarkEnd w:id="0"/>
     </w:p>
-    <w:p xmlns:wp14="http://schemas.microsoft.com/office/word/2010/wordml" wp14:textId="77777777">
+    <w:p>
       <w:pPr>
         <w:pStyle w:val="Default"/>
         <w:rPr>
@@ -27,7 +25,7 @@
         </w:rPr>
       </w:pPr>
     </w:p>
-    <w:p xmlns:wp14="http://schemas.microsoft.com/office/word/2010/wordml" wp14:textId="77777777">
+    <w:p>
       <w:pPr>
         <w:pStyle w:val="Default"/>
         <w:rPr>
@@ -48,7 +46,7 @@
         <mc:AlternateContent>
           <mc:Choice Requires="wps">
             <w:drawing>
-              <wp:anchor xmlns:wp14="http://schemas.microsoft.com/office/word/2010/wordprocessingDrawing" distT="45720" distB="45720" distL="114300" distR="114300" simplePos="0" relativeHeight="251663360" behindDoc="0" locked="0" layoutInCell="1" allowOverlap="1" wp14:anchorId="3FF84C90" wp14:editId="339DF9E5">
+              <wp:anchor distT="45720" distB="45720" distL="114300" distR="114300" simplePos="0" relativeHeight="251663360" behindDoc="0" locked="0" layoutInCell="1" allowOverlap="1" wp14:anchorId="3FF84C90" wp14:editId="339DF9E5">
                 <wp:simplePos x="0" y="0"/>
                 <wp:positionH relativeFrom="column">
                   <wp:posOffset>1162050</wp:posOffset>
@@ -91,7 +89,7 @@
                       </wps:spPr>
                       <wps:txbx>
                         <w:txbxContent>
-                          <w:p xmlns:wp14="http://schemas.microsoft.com/office/word/2010/wordml" wp14:textId="77777777">
+                          <w:p>
                             <w:pPr>
                               <w:jc w:val="center"/>
                             </w:pPr>
@@ -143,15 +141,15 @@
             </w:drawing>
           </mc:Choice>
           <mc:Fallback>
-            <w:pict w14:anchorId="50105654">
-              <v:shapetype id="_x0000_t202" coordsize="21600,21600" o:spt="202" path="m,l,21600r21600,l21600,xe">
+            <w:pict>
+              <v:shapetype w14:anchorId="3FF84C90" id="_x0000_t202" coordsize="21600,21600" o:spt="202" path="m,l,21600r21600,l21600,xe">
                 <v:stroke joinstyle="miter"/>
                 <v:path gradientshapeok="t" o:connecttype="rect"/>
               </v:shapetype>
-              <v:shape id="Text Box 2" style="position:absolute;margin-left:91.5pt;margin-top:.3pt;width:136.5pt;height:36.75pt;z-index:251663360;visibility:visible;mso-wrap-style:square;mso-width-percent:0;mso-height-percent:0;mso-wrap-distance-left:9pt;mso-wrap-distance-top:3.6pt;mso-wrap-distance-right:9pt;mso-wrap-distance-bottom:3.6pt;mso-position-horizontal:absolute;mso-position-horizontal-relative:text;mso-position-vertical:absolute;mso-position-vertical-relative:text;mso-width-percent:0;mso-height-percent:0;mso-width-relative:margin;mso-height-relative:margin;v-text-anchor:top" o:spid="_x0000_s1026" type="#_x0000_t202" o:gfxdata="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">
+              <v:shape id="Text Box 2" o:spid="_x0000_s1026" type="#_x0000_t202" style="position:absolute;margin-left:91.5pt;margin-top:.3pt;width:136.5pt;height:36.75pt;z-index:251663360;visibility:visible;mso-wrap-style:square;mso-width-percent:0;mso-height-percent:0;mso-wrap-distance-left:9pt;mso-wrap-distance-top:3.6pt;mso-wrap-distance-right:9pt;mso-wrap-distance-bottom:3.6pt;mso-position-horizontal:absolute;mso-position-horizontal-relative:text;mso-position-vertical:absolute;mso-position-vertical-relative:text;mso-width-percent:0;mso-height-percent:0;mso-width-relative:margin;mso-height-relative:margin;v-text-anchor:top" o:gfxdata="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">
                 <v:textbox>
                   <w:txbxContent>
-                    <w:p wp14:textId="77777777">
+                    <w:p>
                       <w:pPr>
                         <w:jc w:val="center"/>
                       </w:pPr>
@@ -204,7 +202,7 @@
         <mc:AlternateContent>
           <mc:Choice Requires="wps">
             <w:drawing>
-              <wp:anchor xmlns:wp14="http://schemas.microsoft.com/office/word/2010/wordprocessingDrawing" distT="45720" distB="45720" distL="114300" distR="114300" simplePos="0" relativeHeight="251669504" behindDoc="0" locked="0" layoutInCell="1" allowOverlap="1" wp14:anchorId="7F5F978C" wp14:editId="1145DB3C">
+              <wp:anchor distT="45720" distB="45720" distL="114300" distR="114300" simplePos="0" relativeHeight="251669504" behindDoc="0" locked="0" layoutInCell="1" allowOverlap="1" wp14:anchorId="7F5F978C" wp14:editId="1145DB3C">
                 <wp:simplePos x="0" y="0"/>
                 <wp:positionH relativeFrom="column">
                   <wp:posOffset>4695190</wp:posOffset>
@@ -247,12 +245,20 @@
                       </wps:spPr>
                       <wps:txbx>
                         <w:txbxContent>
-                          <w:p xmlns:wp14="http://schemas.microsoft.com/office/word/2010/wordml" wp14:textId="77777777">
+                          <w:p>
                             <w:pPr>
                               <w:jc w:val="center"/>
                             </w:pPr>
                             <w:r>
-                              <w:t>{Incident.Incident_ID}</w:t>
+                              <w:t>{</w:t>
+                            </w:r>
+                            <w:proofErr w:type="spellStart"/>
+                            <w:r>
+                              <w:t>Incident.Incident_ID</w:t>
+                            </w:r>
+                            <w:proofErr w:type="spellEnd"/>
+                            <w:r>
+                              <w:t>}</w:t>
                             </w:r>
                           </w:p>
                         </w:txbxContent>
@@ -273,16 +279,24 @@
             </w:drawing>
           </mc:Choice>
           <mc:Fallback>
-            <w:pict w14:anchorId="0B97F585">
-              <v:shape id="Text Box 6" style="position:absolute;margin-left:369.7pt;margin-top:.3pt;width:155.25pt;height:24pt;z-index:251669504;visibility:visible;mso-wrap-style:square;mso-width-percent:0;mso-height-percent:0;mso-wrap-distance-left:9pt;mso-wrap-distance-top:3.6pt;mso-wrap-distance-right:9pt;mso-wrap-distance-bottom:3.6pt;mso-position-horizontal:absolute;mso-position-horizontal-relative:text;mso-position-vertical:absolute;mso-position-vertical-relative:text;mso-width-percent:0;mso-height-percent:0;mso-width-relative:margin;mso-height-relative:margin;v-text-anchor:top" o:spid="_x0000_s1027" type="#_x0000_t202" o:gfxdata="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">
+            <w:pict>
+              <v:shape w14:anchorId="7F5F978C" id="Text Box 6" o:spid="_x0000_s1027" type="#_x0000_t202" style="position:absolute;margin-left:369.7pt;margin-top:.3pt;width:155.25pt;height:24pt;z-index:251669504;visibility:visible;mso-wrap-style:square;mso-width-percent:0;mso-height-percent:0;mso-wrap-distance-left:9pt;mso-wrap-distance-top:3.6pt;mso-wrap-distance-right:9pt;mso-wrap-distance-bottom:3.6pt;mso-position-horizontal:absolute;mso-position-horizontal-relative:text;mso-position-vertical:absolute;mso-position-vertical-relative:text;mso-width-percent:0;mso-height-percent:0;mso-width-relative:margin;mso-height-relative:margin;v-text-anchor:top" o:gfxdata="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">
                 <v:textbox>
                   <w:txbxContent>
-                    <w:p wp14:textId="77777777">
+                    <w:p>
                       <w:pPr>
                         <w:jc w:val="center"/>
                       </w:pPr>
                       <w:r>
-                        <w:t>{Incident.Incident_ID}</w:t>
+                        <w:t>{</w:t>
+                      </w:r>
+                      <w:proofErr w:type="spellStart"/>
+                      <w:r>
+                        <w:t>Incident.Incident_ID</w:t>
+                      </w:r>
+                      <w:proofErr w:type="spellEnd"/>
+                      <w:r>
+                        <w:t>}</w:t>
                       </w:r>
                     </w:p>
                   </w:txbxContent>
@@ -339,7 +353,7 @@
         <w:tab/>
       </w:r>
     </w:p>
-    <w:p xmlns:wp14="http://schemas.microsoft.com/office/word/2010/wordml" wp14:textId="77777777">
+    <w:p>
       <w:pPr>
         <w:pStyle w:val="Default"/>
         <w:rPr>
@@ -361,7 +375,7 @@
         <mc:AlternateContent>
           <mc:Choice Requires="wps">
             <w:drawing>
-              <wp:anchor xmlns:wp14="http://schemas.microsoft.com/office/word/2010/wordprocessingDrawing" distT="45720" distB="45720" distL="114300" distR="114300" simplePos="0" relativeHeight="251665408" behindDoc="0" locked="0" layoutInCell="1" allowOverlap="1" wp14:anchorId="0199FF40" wp14:editId="0BE1EF01">
+              <wp:anchor distT="45720" distB="45720" distL="114300" distR="114300" simplePos="0" relativeHeight="251665408" behindDoc="0" locked="0" layoutInCell="1" allowOverlap="1" wp14:anchorId="0199FF40" wp14:editId="0BE1EF01">
                 <wp:simplePos x="0" y="0"/>
                 <wp:positionH relativeFrom="column">
                   <wp:posOffset>1162050</wp:posOffset>
@@ -404,7 +418,7 @@
                       </wps:spPr>
                       <wps:txbx>
                         <w:txbxContent>
-                          <w:p xmlns:wp14="http://schemas.microsoft.com/office/word/2010/wordml" wp14:textId="77777777">
+                          <w:p>
                             <w:pPr>
                               <w:jc w:val="center"/>
                             </w:pPr>
@@ -438,11 +452,11 @@
             </w:drawing>
           </mc:Choice>
           <mc:Fallback>
-            <w:pict w14:anchorId="7F3847F5">
-              <v:shape id="Text Box 4" style="position:absolute;margin-left:91.5pt;margin-top:14.95pt;width:136.5pt;height:19.75pt;z-index:251665408;visibility:visible;mso-wrap-style:square;mso-width-percent:0;mso-height-percent:0;mso-wrap-distance-left:9pt;mso-wrap-distance-top:3.6pt;mso-wrap-distance-right:9pt;mso-wrap-distance-bottom:3.6pt;mso-position-horizontal:absolute;mso-position-horizontal-relative:text;mso-position-vertical:absolute;mso-position-vertical-relative:text;mso-width-percent:0;mso-height-percent:0;mso-width-relative:margin;mso-height-relative:margin;v-text-anchor:top" o:spid="_x0000_s1028" type="#_x0000_t202" o:gfxdata="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">
+            <w:pict>
+              <v:shape w14:anchorId="0199FF40" id="Text Box 4" o:spid="_x0000_s1028" type="#_x0000_t202" style="position:absolute;margin-left:91.5pt;margin-top:14.95pt;width:136.5pt;height:19.75pt;z-index:251665408;visibility:visible;mso-wrap-style:square;mso-width-percent:0;mso-height-percent:0;mso-wrap-distance-left:9pt;mso-wrap-distance-top:3.6pt;mso-wrap-distance-right:9pt;mso-wrap-distance-bottom:3.6pt;mso-position-horizontal:absolute;mso-position-horizontal-relative:text;mso-position-vertical:absolute;mso-position-vertical-relative:text;mso-width-percent:0;mso-height-percent:0;mso-width-relative:margin;mso-height-relative:margin;v-text-anchor:top" o:gfxdata="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">
                 <v:textbox>
                   <w:txbxContent>
-                    <w:p wp14:textId="77777777">
+                    <w:p>
                       <w:pPr>
                         <w:jc w:val="center"/>
                       </w:pPr>
@@ -467,7 +481,7 @@
         </mc:AlternateContent>
       </w:r>
     </w:p>
-    <w:p xmlns:wp14="http://schemas.microsoft.com/office/word/2010/wordml" wp14:textId="77777777">
+    <w:p>
       <w:pPr>
         <w:pStyle w:val="Default"/>
         <w:rPr>
@@ -488,16 +502,16 @@
         <mc:AlternateContent>
           <mc:Choice Requires="wps">
             <w:drawing>
-              <wp:anchor xmlns:wp14="http://schemas.microsoft.com/office/word/2010/wordprocessingDrawing" distT="45720" distB="45720" distL="114300" distR="114300" simplePos="0" relativeHeight="251671552" behindDoc="0" locked="0" layoutInCell="1" allowOverlap="1" wp14:anchorId="0F4BAE58" wp14:editId="656C2A27">
+              <wp:anchor distT="45720" distB="45720" distL="114300" distR="114300" simplePos="0" relativeHeight="251657216" behindDoc="0" locked="0" layoutInCell="1" allowOverlap="1" wp14:anchorId="0F4BAE58" wp14:editId="6BBD860C">
                 <wp:simplePos x="0" y="0"/>
                 <wp:positionH relativeFrom="column">
-                  <wp:posOffset>4695190</wp:posOffset>
+                  <wp:posOffset>4927600</wp:posOffset>
                 </wp:positionH>
                 <wp:positionV relativeFrom="paragraph">
-                  <wp:posOffset>5080</wp:posOffset>
+                  <wp:posOffset>3810</wp:posOffset>
                 </wp:positionV>
-                <wp:extent cx="1971675" cy="250825"/>
-                <wp:effectExtent l="0" t="0" r="28575" b="15875"/>
+                <wp:extent cx="1971675" cy="238125"/>
+                <wp:effectExtent l="0" t="0" r="28575" b="28575"/>
                 <wp:wrapSquare wrapText="bothSides"/>
                 <wp:docPr id="7" name="Text Box 7"/>
                 <wp:cNvGraphicFramePr>
@@ -512,7 +526,7 @@
                       <wps:spPr bwMode="auto">
                         <a:xfrm>
                           <a:off x="0" y="0"/>
-                          <a:ext cx="1971675" cy="250825"/>
+                          <a:ext cx="1971675" cy="238125"/>
                         </a:xfrm>
                         <a:prstGeom prst="rect">
                           <a:avLst/>
@@ -531,14 +545,62 @@
                       </wps:spPr>
                       <wps:txbx>
                         <w:txbxContent>
-                          <w:p xmlns:wp14="http://schemas.microsoft.com/office/word/2010/wordml" wp14:textId="77777777">
+                          <w:p>
                             <w:pPr>
-                              <w:jc w:val="center"/>
+                              <w:pStyle w:val="Default"/>
+                              <w:rPr>
+                                <w:b/>
+                                <w:bCs/>
+                                <w:sz w:val="23"/>
+                                <w:szCs w:val="23"/>
+                              </w:rPr>
                             </w:pPr>
                             <w:r>
-                              <w:t>RTS</w:t>
+                              <w:rPr>
+                                <w:b/>
+                                <w:bCs/>
+                                <w:sz w:val="23"/>
+                                <w:szCs w:val="23"/>
+                              </w:rPr>
+                              <w:t>{#products}</w:t>
+                            </w:r>
+                            <w:r>
+                              <w:rPr>
+                                <w:bCs/>
+                                <w:sz w:val="23"/>
+                                <w:szCs w:val="23"/>
+                              </w:rPr>
+                              <w:t>{platform</w:t>
+                            </w:r>
+                            <w:bookmarkStart w:id="0" w:name="_GoBack"/>
+                            <w:bookmarkEnd w:id="0"/>
+                            <w:r>
+                              <w:rPr>
+                                <w:bCs/>
+                                <w:sz w:val="23"/>
+                                <w:szCs w:val="23"/>
+                              </w:rPr>
+                              <w:t>}</w:t>
+                            </w:r>
+                            <w:r>
+                              <w:rPr>
+                                <w:bCs/>
+                                <w:sz w:val="23"/>
+                                <w:szCs w:val="23"/>
+                              </w:rPr>
+                              <w:t xml:space="preserve"> </w:t>
+                            </w:r>
+                            <w:r>
+                              <w:rPr>
+                                <w:b/>
+                                <w:bCs/>
+                                <w:sz w:val="23"/>
+                                <w:szCs w:val="23"/>
+                              </w:rPr>
+                              <w:t>{/products}</w:t>
                             </w:r>
                           </w:p>
+                          <w:p/>
                         </w:txbxContent>
                       </wps:txbx>
                       <wps:bodyPr rot="0" vert="horz" wrap="square" lIns="91440" tIns="45720" rIns="91440" bIns="45720" anchor="t" anchorCtr="0">
@@ -557,18 +619,66 @@
             </w:drawing>
           </mc:Choice>
           <mc:Fallback>
-            <w:pict w14:anchorId="4359B9B0">
-              <v:shape id="Text Box 7" style="position:absolute;margin-left:369.7pt;margin-top:.4pt;width:155.25pt;height:19.75pt;z-index:251671552;visibility:visible;mso-wrap-style:square;mso-width-percent:0;mso-height-percent:0;mso-wrap-distance-left:9pt;mso-wrap-distance-top:3.6pt;mso-wrap-distance-right:9pt;mso-wrap-distance-bottom:3.6pt;mso-position-horizontal:absolute;mso-position-horizontal-relative:text;mso-position-vertical:absolute;mso-position-vertical-relative:text;mso-width-percent:0;mso-height-percent:0;mso-width-relative:margin;mso-height-relative:margin;v-text-anchor:top" o:spid="_x0000_s1029" type="#_x0000_t202" o:gfxdata="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">
+            <w:pict>
+              <v:shape w14:anchorId="0F4BAE58" id="Text Box 7" o:spid="_x0000_s1029" type="#_x0000_t202" style="position:absolute;margin-left:388pt;margin-top:.3pt;width:155.25pt;height:18.75pt;z-index:251657216;visibility:visible;mso-wrap-style:square;mso-width-percent:0;mso-height-percent:0;mso-wrap-distance-left:9pt;mso-wrap-distance-top:3.6pt;mso-wrap-distance-right:9pt;mso-wrap-distance-bottom:3.6pt;mso-position-horizontal:absolute;mso-position-horizontal-relative:text;mso-position-vertical:absolute;mso-position-vertical-relative:text;mso-width-percent:0;mso-height-percent:0;mso-width-relative:margin;mso-height-relative:margin;v-text-anchor:top" o:gfxdata="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">
                 <v:textbox>
                   <w:txbxContent>
-                    <w:p wp14:textId="77777777">
+                    <w:p>
                       <w:pPr>
-                        <w:jc w:val="center"/>
+                        <w:pStyle w:val="Default"/>
+                        <w:rPr>
+                          <w:b/>
+                          <w:bCs/>
+                          <w:sz w:val="23"/>
+                          <w:szCs w:val="23"/>
+                        </w:rPr>
                       </w:pPr>
                       <w:r>
-                        <w:t>RTS</w:t>
+                        <w:rPr>
+                          <w:b/>
+                          <w:bCs/>
+                          <w:sz w:val="23"/>
+                          <w:szCs w:val="23"/>
+                        </w:rPr>
+                        <w:t>{#products}</w:t>
+                      </w:r>
+                      <w:r>
+                        <w:rPr>
+                          <w:bCs/>
+                          <w:sz w:val="23"/>
+                          <w:szCs w:val="23"/>
+                        </w:rPr>
+                        <w:t>{platform</w:t>
+                      </w:r>
+                      <w:bookmarkStart w:id="1" w:name="_GoBack"/>
+                      <w:bookmarkEnd w:id="1"/>
+                      <w:r>
+                        <w:rPr>
+                          <w:bCs/>
+                          <w:sz w:val="23"/>
+                          <w:szCs w:val="23"/>
+                        </w:rPr>
+                        <w:t>}</w:t>
+                      </w:r>
+                      <w:r>
+                        <w:rPr>
+                          <w:bCs/>
+                          <w:sz w:val="23"/>
+                          <w:szCs w:val="23"/>
+                        </w:rPr>
+                        <w:t xml:space="preserve"> </w:t>
+                      </w:r>
+                      <w:r>
+                        <w:rPr>
+                          <w:b/>
+                          <w:bCs/>
+                          <w:sz w:val="23"/>
+                          <w:szCs w:val="23"/>
+                        </w:rPr>
+                        <w:t>{/products}</w:t>
                       </w:r>
                     </w:p>
+                    <w:p/>
                   </w:txbxContent>
                 </v:textbox>
                 <w10:wrap type="square"/>
@@ -638,7 +748,7 @@
           <w:sz w:val="23"/>
           <w:szCs w:val="23"/>
         </w:rPr>
-        <w:t xml:space="preserve"> Impacted</w:t>
+        <w:t xml:space="preserve"> Affected</w:t>
       </w:r>
       <w:r>
         <w:rPr>
@@ -650,7 +760,7 @@
         <w:t xml:space="preserve">:  </w:t>
       </w:r>
     </w:p>
-    <w:p xmlns:wp14="http://schemas.microsoft.com/office/word/2010/wordml" wp14:textId="77777777">
+    <w:p>
       <w:pPr>
         <w:pStyle w:val="Default"/>
         <w:rPr>
@@ -671,13 +781,13 @@
         <mc:AlternateContent>
           <mc:Choice Requires="wps">
             <w:drawing>
-              <wp:anchor xmlns:wp14="http://schemas.microsoft.com/office/word/2010/wordprocessingDrawing" distT="0" distB="0" distL="114300" distR="114300" simplePos="0" relativeHeight="251678720" behindDoc="0" locked="0" layoutInCell="1" allowOverlap="1" wp14:anchorId="22203BD2" wp14:editId="49A39A9D">
+              <wp:anchor distT="0" distB="0" distL="114300" distR="114300" simplePos="0" relativeHeight="251659264" behindDoc="0" locked="0" layoutInCell="1" allowOverlap="1" wp14:anchorId="22203BD2" wp14:editId="02D9C175">
                 <wp:simplePos x="0" y="0"/>
                 <wp:positionH relativeFrom="column">
-                  <wp:posOffset>4819650</wp:posOffset>
+                  <wp:posOffset>4940300</wp:posOffset>
                 </wp:positionH>
                 <wp:positionV relativeFrom="paragraph">
-                  <wp:posOffset>26670</wp:posOffset>
+                  <wp:posOffset>166370</wp:posOffset>
                 </wp:positionV>
                 <wp:extent cx="1952625" cy="581025"/>
                 <wp:effectExtent l="0" t="0" r="28575" b="28575"/>
@@ -714,7 +824,7 @@
                       </wps:spPr>
                       <wps:txbx>
                         <w:txbxContent>
-                          <w:p xmlns:wp14="http://schemas.microsoft.com/office/word/2010/wordml" wp14:textId="77777777">
+                          <w:p>
                             <w:pPr>
                               <w:pStyle w:val="Default"/>
                               <w:rPr>
@@ -779,7 +889,7 @@
                               <w:t>{/products}</w:t>
                             </w:r>
                           </w:p>
-                          <w:p xmlns:wp14="http://schemas.microsoft.com/office/word/2010/wordml" wp14:textId="77777777"/>
+                          <w:p/>
                         </w:txbxContent>
                       </wps:txbx>
                       <wps:bodyPr rot="0" vert="horz" wrap="square" lIns="91440" tIns="45720" rIns="91440" bIns="45720" anchor="t" anchorCtr="0">
@@ -798,15 +908,11 @@
             </w:drawing>
           </mc:Choice>
           <mc:Fallback>
-            <w:pict w14:anchorId="5AA3CDE1">
-              <v:shapetype id="_x0000_t202" coordsize="21600,21600" o:spt="202" path="m,l,21600r21600,l21600,xe">
-                <v:stroke joinstyle="miter"/>
-                <v:path gradientshapeok="t" o:connecttype="rect"/>
-              </v:shapetype>
-              <v:shape id="_x0000_s1030" style="position:absolute;margin-left:379.5pt;margin-top:2.1pt;width:153.75pt;height:45.75pt;z-index:251678720;visibility:visible;mso-wrap-style:square;mso-width-percent:0;mso-height-percent:0;mso-wrap-distance-left:9pt;mso-wrap-distance-top:0;mso-wrap-distance-right:9pt;mso-wrap-distance-bottom:0;mso-position-horizontal:absolute;mso-position-horizontal-relative:text;mso-position-vertical:absolute;mso-position-vertical-relative:text;mso-width-percent:0;mso-height-percent:0;mso-width-relative:margin;mso-height-relative:margin;v-text-anchor:top" type="#_x0000_t202" o:gfxdata="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">
+            <w:pict>
+              <v:shape w14:anchorId="22203BD2" id="_x0000_s1030" type="#_x0000_t202" style="position:absolute;margin-left:389pt;margin-top:13.1pt;width:153.75pt;height:45.75pt;z-index:251659264;visibility:visible;mso-wrap-style:square;mso-width-percent:0;mso-height-percent:0;mso-wrap-distance-left:9pt;mso-wrap-distance-top:0;mso-wrap-distance-right:9pt;mso-wrap-distance-bottom:0;mso-position-horizontal:absolute;mso-position-horizontal-relative:text;mso-position-vertical:absolute;mso-position-vertical-relative:text;mso-width-percent:0;mso-height-percent:0;mso-width-relative:margin;mso-height-relative:margin;v-text-anchor:top" o:gfxdata="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">
                 <v:textbox>
                   <w:txbxContent>
-                    <w:p wp14:textId="77777777">
+                    <w:p>
                       <w:pPr>
                         <w:pStyle w:val="Default"/>
                         <w:rPr>
@@ -871,7 +977,7 @@
                         <w:t>{/products}</w:t>
                       </w:r>
                     </w:p>
-                    <w:p wp14:textId="77777777"/>
+                    <w:p/>
                   </w:txbxContent>
                 </v:textbox>
               </v:shape>
@@ -880,7 +986,7 @@
         </mc:AlternateContent>
       </w:r>
     </w:p>
-    <w:p xmlns:wp14="http://schemas.microsoft.com/office/word/2010/wordml" wp14:textId="77777777">
+    <w:p>
       <w:pPr>
         <w:pStyle w:val="Default"/>
         <w:rPr>
@@ -901,7 +1007,7 @@
         <mc:AlternateContent>
           <mc:Choice Requires="wps">
             <w:drawing>
-              <wp:anchor xmlns:wp14="http://schemas.microsoft.com/office/word/2010/wordprocessingDrawing" distT="45720" distB="45720" distL="114300" distR="114300" simplePos="0" relativeHeight="251667456" behindDoc="0" locked="0" layoutInCell="1" allowOverlap="1" wp14:anchorId="7632989A" wp14:editId="0E1530CD">
+              <wp:anchor distT="45720" distB="45720" distL="114300" distR="114300" simplePos="0" relativeHeight="251667456" behindDoc="0" locked="0" layoutInCell="1" allowOverlap="1" wp14:anchorId="7632989A" wp14:editId="0E1530CD">
                 <wp:simplePos x="0" y="0"/>
                 <wp:positionH relativeFrom="column">
                   <wp:posOffset>1151890</wp:posOffset>
@@ -944,7 +1050,7 @@
                       </wps:spPr>
                       <wps:txbx>
                         <w:txbxContent>
-                          <w:p xmlns:wp14="http://schemas.microsoft.com/office/word/2010/wordml" wp14:textId="77777777">
+                          <w:p>
                             <w:pPr>
                               <w:jc w:val="center"/>
                             </w:pPr>
@@ -978,11 +1084,11 @@
             </w:drawing>
           </mc:Choice>
           <mc:Fallback>
-            <w:pict w14:anchorId="2BF6D477">
-              <v:shape id="Text Box 5" style="position:absolute;margin-left:90.7pt;margin-top:.25pt;width:137.25pt;height:19.75pt;z-index:251667456;visibility:visible;mso-wrap-style:square;mso-width-percent:0;mso-height-percent:0;mso-wrap-distance-left:9pt;mso-wrap-distance-top:3.6pt;mso-wrap-distance-right:9pt;mso-wrap-distance-bottom:3.6pt;mso-position-horizontal:absolute;mso-position-horizontal-relative:text;mso-position-vertical:absolute;mso-position-vertical-relative:text;mso-width-percent:0;mso-height-percent:0;mso-width-relative:margin;mso-height-relative:margin;v-text-anchor:top" o:spid="_x0000_s1030" type="#_x0000_t202" o:gfxdata="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">
+            <w:pict>
+              <v:shape w14:anchorId="7632989A" id="Text Box 5" o:spid="_x0000_s1031" type="#_x0000_t202" style="position:absolute;margin-left:90.7pt;margin-top:.25pt;width:137.25pt;height:19.75pt;z-index:251667456;visibility:visible;mso-wrap-style:square;mso-width-percent:0;mso-height-percent:0;mso-wrap-distance-left:9pt;mso-wrap-distance-top:3.6pt;mso-wrap-distance-right:9pt;mso-wrap-distance-bottom:3.6pt;mso-position-horizontal:absolute;mso-position-horizontal-relative:text;mso-position-vertical:absolute;mso-position-vertical-relative:text;mso-width-percent:0;mso-height-percent:0;mso-width-relative:margin;mso-height-relative:margin;v-text-anchor:top" o:gfxdata="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">
                 <v:textbox>
                   <w:txbxContent>
-                    <w:p wp14:textId="77777777">
+                    <w:p>
                       <w:pPr>
                         <w:jc w:val="center"/>
                       </w:pPr>
@@ -1049,7 +1155,16 @@
           <w:sz w:val="23"/>
           <w:szCs w:val="23"/>
         </w:rPr>
-        <w:t>Product(s) Impacted:</w:t>
+        <w:t>Product(s) Affected</w:t>
+      </w:r>
+      <w:r>
+        <w:rPr>
+          <w:b/>
+          <w:bCs/>
+          <w:sz w:val="23"/>
+          <w:szCs w:val="23"/>
+        </w:rPr>
+        <w:t>:</w:t>
       </w:r>
       <w:r>
         <w:rPr>
@@ -1061,7 +1176,7 @@
         <w:t xml:space="preserve"> </w:t>
       </w:r>
     </w:p>
-    <w:p xmlns:wp14="http://schemas.microsoft.com/office/word/2010/wordml" wp14:textId="77777777">
+    <w:p>
       <w:pPr>
         <w:pStyle w:val="Default"/>
         <w:rPr>
@@ -1072,7 +1187,7 @@
         </w:rPr>
       </w:pPr>
     </w:p>
-    <w:p xmlns:wp14="http://schemas.microsoft.com/office/word/2010/wordml" wp14:textId="77777777">
+    <w:p>
       <w:pPr>
         <w:pStyle w:val="Default"/>
         <w:rPr>
@@ -1083,7 +1198,7 @@
         </w:rPr>
       </w:pPr>
     </w:p>
-    <w:p xmlns:wp14="http://schemas.microsoft.com/office/word/2010/wordml" wp14:textId="77777777">
+    <w:p>
       <w:pPr>
         <w:pStyle w:val="Default"/>
         <w:rPr>
@@ -1094,7 +1209,7 @@
         </w:rPr>
       </w:pPr>
     </w:p>
-    <w:p xmlns:wp14="http://schemas.microsoft.com/office/word/2010/wordml" wp14:textId="77777777">
+    <w:p>
       <w:pPr>
         <w:pStyle w:val="Default"/>
         <w:rPr>
@@ -1105,7 +1220,7 @@
         </w:rPr>
       </w:pPr>
     </w:p>
-    <w:p xmlns:wp14="http://schemas.microsoft.com/office/word/2010/wordml" wp14:textId="77777777">
+    <w:p>
       <w:pPr>
         <w:pStyle w:val="Default"/>
         <w:rPr>
@@ -1126,7 +1241,7 @@
         <mc:AlternateContent>
           <mc:Choice Requires="wps">
             <w:drawing>
-              <wp:anchor xmlns:wp14="http://schemas.microsoft.com/office/word/2010/wordprocessingDrawing" distT="45720" distB="45720" distL="114300" distR="114300" simplePos="0" relativeHeight="251675648" behindDoc="0" locked="0" layoutInCell="1" allowOverlap="1" wp14:anchorId="024DC787" wp14:editId="7CEC401C">
+              <wp:anchor distT="45720" distB="45720" distL="114300" distR="114300" simplePos="0" relativeHeight="251675648" behindDoc="0" locked="0" layoutInCell="1" allowOverlap="1" wp14:anchorId="024DC787" wp14:editId="7CEC401C">
                 <wp:simplePos x="0" y="0"/>
                 <wp:positionH relativeFrom="column">
                   <wp:posOffset>3777749</wp:posOffset>
@@ -1169,7 +1284,7 @@
                       </wps:spPr>
                       <wps:txbx>
                         <w:txbxContent>
-                          <w:p xmlns:wp14="http://schemas.microsoft.com/office/word/2010/wordml" wp14:textId="77777777">
+                          <w:p>
                             <w:pPr>
                               <w:jc w:val="center"/>
                             </w:pPr>
@@ -1195,11 +1310,11 @@
             </w:drawing>
           </mc:Choice>
           <mc:Fallback>
-            <w:pict w14:anchorId="3D3EEBB5">
-              <v:shape id="_x0000_s1031" style="position:absolute;margin-left:297.45pt;margin-top:.25pt;width:59.35pt;height:19.75pt;z-index:251675648;visibility:visible;mso-wrap-style:square;mso-width-percent:0;mso-height-percent:0;mso-wrap-distance-left:9pt;mso-wrap-distance-top:3.6pt;mso-wrap-distance-right:9pt;mso-wrap-distance-bottom:3.6pt;mso-position-horizontal:absolute;mso-position-horizontal-relative:text;mso-position-vertical:absolute;mso-position-vertical-relative:text;mso-width-percent:0;mso-height-percent:0;mso-width-relative:margin;mso-height-relative:margin;v-text-anchor:top" type="#_x0000_t202" o:gfxdata="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">
+            <w:pict>
+              <v:shape w14:anchorId="024DC787" id="_x0000_s1032" type="#_x0000_t202" style="position:absolute;margin-left:297.45pt;margin-top:.25pt;width:59.35pt;height:19.75pt;z-index:251675648;visibility:visible;mso-wrap-style:square;mso-width-percent:0;mso-height-percent:0;mso-wrap-distance-left:9pt;mso-wrap-distance-top:3.6pt;mso-wrap-distance-right:9pt;mso-wrap-distance-bottom:3.6pt;mso-position-horizontal:absolute;mso-position-horizontal-relative:text;mso-position-vertical:absolute;mso-position-vertical-relative:text;mso-width-percent:0;mso-height-percent:0;mso-width-relative:margin;mso-height-relative:margin;v-text-anchor:top" o:gfxdata="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">
                 <v:textbox>
                   <w:txbxContent>
-                    <w:p wp14:textId="77777777">
+                    <w:p>
                       <w:pPr>
                         <w:jc w:val="center"/>
                       </w:pPr>
@@ -1234,7 +1349,7 @@
         <w:tab/>
       </w:r>
     </w:p>
-    <w:p xmlns:wp14="http://schemas.microsoft.com/office/word/2010/wordml" wp14:textId="77777777">
+    <w:p>
       <w:pPr>
         <w:pStyle w:val="Default"/>
         <w:rPr>
@@ -1255,7 +1370,7 @@
         <mc:AlternateContent>
           <mc:Choice Requires="wps">
             <w:drawing>
-              <wp:anchor xmlns:wp14="http://schemas.microsoft.com/office/word/2010/wordprocessingDrawing" distT="45720" distB="45720" distL="114300" distR="114300" simplePos="0" relativeHeight="251676672" behindDoc="0" locked="0" layoutInCell="1" allowOverlap="1" wp14:anchorId="147DD7C4" wp14:editId="3ACB2CC8">
+              <wp:anchor distT="45720" distB="45720" distL="114300" distR="114300" simplePos="0" relativeHeight="251676672" behindDoc="0" locked="0" layoutInCell="1" allowOverlap="1" wp14:anchorId="147DD7C4" wp14:editId="3ACB2CC8">
                 <wp:simplePos x="0" y="0"/>
                 <wp:positionH relativeFrom="column">
                   <wp:posOffset>3781425</wp:posOffset>
@@ -1298,7 +1413,7 @@
                       </wps:spPr>
                       <wps:txbx>
                         <w:txbxContent>
-                          <w:p xmlns:wp14="http://schemas.microsoft.com/office/word/2010/wordml" wp14:textId="77777777">
+                          <w:p>
                             <w:pPr>
                               <w:jc w:val="center"/>
                             </w:pPr>
@@ -1332,11 +1447,11 @@
             </w:drawing>
           </mc:Choice>
           <mc:Fallback>
-            <w:pict w14:anchorId="30CFF9C9">
-              <v:shape id="_x0000_s1032" style="position:absolute;margin-left:297.75pt;margin-top:14.8pt;width:105pt;height:19.75pt;z-index:251676672;visibility:visible;mso-wrap-style:square;mso-width-percent:0;mso-height-percent:0;mso-wrap-distance-left:9pt;mso-wrap-distance-top:3.6pt;mso-wrap-distance-right:9pt;mso-wrap-distance-bottom:3.6pt;mso-position-horizontal:absolute;mso-position-horizontal-relative:text;mso-position-vertical:absolute;mso-position-vertical-relative:text;mso-width-percent:0;mso-height-percent:0;mso-width-relative:margin;mso-height-relative:margin;v-text-anchor:top" type="#_x0000_t202" o:gfxdata="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">
+            <w:pict>
+              <v:shape w14:anchorId="147DD7C4" id="_x0000_s1033" type="#_x0000_t202" style="position:absolute;margin-left:297.75pt;margin-top:14.8pt;width:105pt;height:19.75pt;z-index:251676672;visibility:visible;mso-wrap-style:square;mso-width-percent:0;mso-height-percent:0;mso-wrap-distance-left:9pt;mso-wrap-distance-top:3.6pt;mso-wrap-distance-right:9pt;mso-wrap-distance-bottom:3.6pt;mso-position-horizontal:absolute;mso-position-horizontal-relative:text;mso-position-vertical:absolute;mso-position-vertical-relative:text;mso-width-percent:0;mso-height-percent:0;mso-width-relative:margin;mso-height-relative:margin;v-text-anchor:top" o:gfxdata="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">
                 <v:textbox>
                   <w:txbxContent>
-                    <w:p wp14:textId="77777777">
+                    <w:p>
                       <w:pPr>
                         <w:jc w:val="center"/>
                       </w:pPr>
@@ -1361,7 +1476,7 @@
         </mc:AlternateContent>
       </w:r>
     </w:p>
-    <w:p xmlns:wp14="http://schemas.microsoft.com/office/word/2010/wordml" wp14:textId="77777777">
+    <w:p>
       <w:pPr>
         <w:pStyle w:val="Default"/>
         <w:rPr>
@@ -1390,7 +1505,7 @@
         <w:t xml:space="preserve"> (Minutes of Customer Impact)</w:t>
       </w:r>
     </w:p>
-    <w:p xmlns:wp14="http://schemas.microsoft.com/office/word/2010/wordml" wp14:textId="77777777">
+    <w:p>
       <w:pPr>
         <w:pStyle w:val="Default"/>
         <w:rPr>
@@ -1410,12 +1525,12 @@
       <w:tblGrid>
         <w:gridCol w:w="10525"/>
       </w:tblGrid>
-      <w:tr xmlns:wp14="http://schemas.microsoft.com/office/word/2010/wordml" wp14:textId="77777777">
+      <w:tr>
         <w:tc>
           <w:tcPr>
             <w:tcW w:w="10525" w:type="dxa"/>
           </w:tcPr>
-          <w:p wp14:textId="77777777">
+          <w:p>
             <w:pPr>
               <w:pStyle w:val="Default"/>
               <w:rPr>
@@ -1446,12 +1561,12 @@
           </w:p>
         </w:tc>
       </w:tr>
-      <w:tr xmlns:wp14="http://schemas.microsoft.com/office/word/2010/wordml" wp14:textId="77777777">
+      <w:tr>
         <w:tc>
           <w:tcPr>
             <w:tcW w:w="10525" w:type="dxa"/>
           </w:tcPr>
-          <w:p wp14:textId="77777777">
+          <w:p>
             <w:pPr>
               <w:pStyle w:val="Default"/>
               <w:rPr>
@@ -1462,7 +1577,7 @@
               </w:rPr>
             </w:pPr>
           </w:p>
-          <w:p wp14:textId="77777777">
+          <w:p>
             <w:pPr>
               <w:pStyle w:val="PlainText"/>
             </w:pPr>
@@ -1478,7 +1593,7 @@
               <w:t>}</w:t>
             </w:r>
           </w:p>
-          <w:p wp14:textId="77777777">
+          <w:p>
             <w:pPr>
               <w:pStyle w:val="Default"/>
               <w:rPr>
@@ -1492,7 +1607,7 @@
         </w:tc>
       </w:tr>
     </w:tbl>
-    <w:p xmlns:wp14="http://schemas.microsoft.com/office/word/2010/wordml" wp14:textId="77777777">
+    <w:p>
       <w:pPr>
         <w:pStyle w:val="Default"/>
         <w:rPr>
@@ -1512,12 +1627,12 @@
       <w:tblGrid>
         <w:gridCol w:w="10525"/>
       </w:tblGrid>
-      <w:tr xmlns:wp14="http://schemas.microsoft.com/office/word/2010/wordml" wp14:textId="77777777">
+      <w:tr>
         <w:tc>
           <w:tcPr>
             <w:tcW w:w="10525" w:type="dxa"/>
           </w:tcPr>
-          <w:p wp14:textId="77777777">
+          <w:p>
             <w:pPr>
               <w:pStyle w:val="Default"/>
               <w:rPr>
@@ -1539,12 +1654,12 @@
           </w:p>
         </w:tc>
       </w:tr>
-      <w:tr xmlns:wp14="http://schemas.microsoft.com/office/word/2010/wordml" wp14:textId="77777777">
+      <w:tr>
         <w:tc>
           <w:tcPr>
             <w:tcW w:w="10525" w:type="dxa"/>
           </w:tcPr>
-          <w:p wp14:textId="77777777">
+          <w:p>
             <w:pPr>
               <w:pStyle w:val="Default"/>
               <w:rPr>
@@ -1555,7 +1670,7 @@
               </w:rPr>
             </w:pPr>
           </w:p>
-          <w:p wp14:textId="77777777">
+          <w:p>
             <w:pPr>
               <w:pStyle w:val="Default"/>
               <w:rPr>
@@ -1591,7 +1706,7 @@
               <w:t>}</w:t>
             </w:r>
           </w:p>
-          <w:p wp14:textId="77777777">
+          <w:p>
             <w:pPr>
               <w:pStyle w:val="Default"/>
               <w:rPr>
@@ -1605,7 +1720,7 @@
         </w:tc>
       </w:tr>
     </w:tbl>
-    <w:p xmlns:wp14="http://schemas.microsoft.com/office/word/2010/wordml" wp14:textId="77777777">
+    <w:p>
       <w:pPr>
         <w:pStyle w:val="Default"/>
         <w:rPr>
@@ -1625,12 +1740,12 @@
       <w:tblGrid>
         <w:gridCol w:w="10525"/>
       </w:tblGrid>
-      <w:tr xmlns:wp14="http://schemas.microsoft.com/office/word/2010/wordml" wp14:textId="77777777">
+      <w:tr>
         <w:tc>
           <w:tcPr>
             <w:tcW w:w="10525" w:type="dxa"/>
           </w:tcPr>
-          <w:p wp14:textId="77777777">
+          <w:p>
             <w:pPr>
               <w:pStyle w:val="Default"/>
               <w:rPr>
@@ -1672,12 +1787,12 @@
           </w:p>
         </w:tc>
       </w:tr>
-      <w:tr xmlns:wp14="http://schemas.microsoft.com/office/word/2010/wordml" wp14:textId="77777777">
+      <w:tr>
         <w:tc>
           <w:tcPr>
             <w:tcW w:w="10525" w:type="dxa"/>
           </w:tcPr>
-          <w:p wp14:textId="77777777">
+          <w:p>
             <w:pPr>
               <w:pStyle w:val="Default"/>
               <w:rPr>
@@ -1688,7 +1803,7 @@
               </w:rPr>
             </w:pPr>
           </w:p>
-          <w:p wp14:textId="77777777">
+          <w:p>
             <w:r>
               <w:t>{</w:t>
             </w:r>
@@ -1707,7 +1822,7 @@
               <w:t>Impact}</w:t>
             </w:r>
           </w:p>
-          <w:p wp14:textId="77777777">
+          <w:p>
             <w:pPr>
               <w:pStyle w:val="Default"/>
               <w:rPr>
@@ -1718,7 +1833,7 @@
               </w:rPr>
             </w:pPr>
           </w:p>
-          <w:p wp14:textId="77777777">
+          <w:p>
             <w:pPr>
               <w:pStyle w:val="Default"/>
               <w:rPr>
@@ -1729,7 +1844,7 @@
               </w:rPr>
             </w:pPr>
           </w:p>
-          <w:p wp14:textId="77777777">
+          <w:p>
             <w:pPr>
               <w:pStyle w:val="Default"/>
               <w:rPr>
@@ -1740,7 +1855,7 @@
               </w:rPr>
             </w:pPr>
           </w:p>
-          <w:p wp14:textId="77777777">
+          <w:p>
             <w:pPr>
               <w:pStyle w:val="Default"/>
               <w:rPr>
@@ -1754,7 +1869,7 @@
         </w:tc>
       </w:tr>
     </w:tbl>
-    <w:p xmlns:wp14="http://schemas.microsoft.com/office/word/2010/wordml" wp14:textId="77777777">
+    <w:p>
       <w:pPr>
         <w:pStyle w:val="Default"/>
         <w:rPr>
@@ -1765,7 +1880,7 @@
         </w:rPr>
       </w:pPr>
     </w:p>
-    <w:p xmlns:wp14="http://schemas.microsoft.com/office/word/2010/wordml" wp14:textId="77777777">
+    <w:p>
       <w:pPr>
         <w:pStyle w:val="Default"/>
         <w:rPr>
@@ -1786,7 +1901,7 @@
       <w:tblGrid>
         <w:gridCol w:w="10638"/>
       </w:tblGrid>
-      <w:tr xmlns:wp14="http://schemas.microsoft.com/office/word/2010/wordml" wp14:textId="77777777">
+      <w:tr>
         <w:trPr>
           <w:trHeight w:val="1385"/>
         </w:trPr>
@@ -1794,7 +1909,7 @@
           <w:tcPr>
             <w:tcW w:w="10638" w:type="dxa"/>
           </w:tcPr>
-          <w:p wp14:textId="77777777">
+          <w:p>
             <w:pPr>
               <w:pStyle w:val="Default"/>
               <w:rPr>
@@ -1834,16 +1949,16 @@
               <w:t xml:space="preserve"> Communications and Severity Changes)</w:t>
             </w:r>
           </w:p>
-          <w:p wp14:textId="77777777">
-            <w:pPr>
-              <w:pStyle w:val="Default"/>
-              <w:rPr>
-                <w:sz w:val="23"/>
-                <w:szCs w:val="23"/>
-              </w:rPr>
-            </w:pPr>
-          </w:p>
-          <w:p wp14:textId="77777777">
+          <w:p>
+            <w:pPr>
+              <w:pStyle w:val="Default"/>
+              <w:rPr>
+                <w:sz w:val="23"/>
+                <w:szCs w:val="23"/>
+              </w:rPr>
+            </w:pPr>
+          </w:p>
+          <w:p>
             <w:pPr>
               <w:pStyle w:val="Default"/>
               <w:rPr>
@@ -1875,7 +1990,7 @@
               <w:t xml:space="preserve"> Time}</w:t>
             </w:r>
           </w:p>
-          <w:p wp14:textId="77777777">
+          <w:p>
             <w:pPr>
               <w:pStyle w:val="Default"/>
               <w:rPr>
@@ -1907,16 +2022,16 @@
               <w:t xml:space="preserve"> Time}</w:t>
             </w:r>
           </w:p>
-          <w:p wp14:textId="77777777">
-            <w:pPr>
-              <w:pStyle w:val="Default"/>
-              <w:rPr>
-                <w:sz w:val="23"/>
-                <w:szCs w:val="23"/>
-              </w:rPr>
-            </w:pPr>
-          </w:p>
-          <w:p wp14:textId="77777777">
+          <w:p>
+            <w:pPr>
+              <w:pStyle w:val="Default"/>
+              <w:rPr>
+                <w:sz w:val="23"/>
+                <w:szCs w:val="23"/>
+              </w:rPr>
+            </w:pPr>
+          </w:p>
+          <w:p>
             <w:pPr>
               <w:pStyle w:val="Default"/>
               <w:rPr>
@@ -1946,7 +2061,7 @@
               <w:t>Time                  Action</w:t>
             </w:r>
           </w:p>
-          <w:p wp14:textId="77777777">
+          <w:p>
             <w:pPr>
               <w:pStyle w:val="Default"/>
               <w:rPr>
@@ -1980,7 +2095,7 @@
               <w:t>}</w:t>
             </w:r>
           </w:p>
-          <w:p wp14:textId="77777777">
+          <w:p>
             <w:pPr>
               <w:pStyle w:val="Default"/>
               <w:rPr>
@@ -1995,12 +2110,12 @@
               <w:tblStyle w:val="TableGrid"/>
               <w:tblW w:w="0" w:type="auto"/>
               <w:tblBorders>
-                <w:top w:val="none" w:color="auto" w:sz="0" w:space="0"/>
-                <w:left w:val="none" w:color="auto" w:sz="0" w:space="0"/>
-                <w:bottom w:val="none" w:color="auto" w:sz="0" w:space="0"/>
-                <w:right w:val="none" w:color="auto" w:sz="0" w:space="0"/>
-                <w:insideH w:val="none" w:color="auto" w:sz="0" w:space="0"/>
-                <w:insideV w:val="none" w:color="auto" w:sz="0" w:space="0"/>
+                <w:top w:val="none" w:sz="0" w:space="0" w:color="auto"/>
+                <w:left w:val="none" w:sz="0" w:space="0" w:color="auto"/>
+                <w:bottom w:val="none" w:sz="0" w:space="0" w:color="auto"/>
+                <w:right w:val="none" w:sz="0" w:space="0" w:color="auto"/>
+                <w:insideH w:val="none" w:sz="0" w:space="0" w:color="auto"/>
+                <w:insideV w:val="none" w:sz="0" w:space="0" w:color="auto"/>
               </w:tblBorders>
               <w:tblLayout w:type="fixed"/>
               <w:tblLook w:val="04A0" w:firstRow="1" w:lastRow="0" w:firstColumn="1" w:lastColumn="0" w:noHBand="0" w:noVBand="1"/>
@@ -2009,12 +2124,12 @@
               <w:gridCol w:w="1458"/>
               <w:gridCol w:w="9090"/>
             </w:tblGrid>
-            <w:tr wp14:textId="77777777">
+            <w:tr>
               <w:tc>
                 <w:tcPr>
                   <w:tcW w:w="1458" w:type="dxa"/>
                 </w:tcPr>
-                <w:p wp14:textId="77777777">
+                <w:p>
                   <w:pPr>
                     <w:pStyle w:val="Default"/>
                     <w:rPr>
@@ -2055,7 +2170,7 @@
                 <w:tcPr>
                   <w:tcW w:w="9090" w:type="dxa"/>
                 </w:tcPr>
-                <w:p wp14:textId="77777777">
+                <w:p>
                   <w:pPr>
                     <w:pStyle w:val="Default"/>
                     <w:rPr>
@@ -2092,7 +2207,7 @@
               </w:tc>
             </w:tr>
           </w:tbl>
-          <w:p wp14:textId="77777777">
+          <w:p>
             <w:pPr>
               <w:pStyle w:val="Default"/>
               <w:rPr>
@@ -2102,7 +2217,7 @@
               </w:rPr>
             </w:pPr>
           </w:p>
-          <w:p wp14:textId="77777777">
+          <w:p>
             <w:pPr>
               <w:pStyle w:val="Default"/>
               <w:rPr>
@@ -2136,7 +2251,7 @@
               <w:t>}</w:t>
             </w:r>
           </w:p>
-          <w:p wp14:textId="77777777">
+          <w:p>
             <w:pPr>
               <w:pStyle w:val="Default"/>
               <w:rPr>
@@ -2148,7 +2263,7 @@
         </w:tc>
       </w:tr>
     </w:tbl>
-    <w:p xmlns:wp14="http://schemas.microsoft.com/office/word/2010/wordml" wp14:textId="77777777">
+    <w:p>
       <w:pPr>
         <w:pStyle w:val="Default"/>
         <w:rPr>
@@ -2159,7 +2274,7 @@
         </w:rPr>
       </w:pPr>
     </w:p>
-    <w:p xmlns:wp14="http://schemas.microsoft.com/office/word/2010/wordml" wp14:textId="77777777">
+    <w:p>
       <w:pPr>
         <w:pStyle w:val="Default"/>
         <w:rPr>
@@ -2170,7 +2285,7 @@
         </w:rPr>
       </w:pPr>
     </w:p>
-    <w:p xmlns:wp14="http://schemas.microsoft.com/office/word/2010/wordml" wp14:textId="77777777">
+    <w:p>
       <w:pPr>
         <w:pStyle w:val="Default"/>
         <w:rPr>
@@ -2181,7 +2296,7 @@
         </w:rPr>
       </w:pPr>
     </w:p>
-    <w:p xmlns:wp14="http://schemas.microsoft.com/office/word/2010/wordml" wp14:textId="77777777">
+    <w:p>
       <w:pPr>
         <w:pStyle w:val="Default"/>
         <w:rPr>
@@ -2192,7 +2307,7 @@
         </w:rPr>
       </w:pPr>
     </w:p>
-    <w:p xmlns:wp14="http://schemas.microsoft.com/office/word/2010/wordml" wp14:textId="77777777">
+    <w:p>
       <w:pPr>
         <w:pStyle w:val="Default"/>
         <w:rPr>
@@ -2203,7 +2318,7 @@
         </w:rPr>
       </w:pPr>
     </w:p>
-    <w:p xmlns:wp14="http://schemas.microsoft.com/office/word/2010/wordml" wp14:textId="77777777">
+    <w:p>
       <w:pPr>
         <w:pStyle w:val="Default"/>
         <w:rPr>
@@ -2214,7 +2329,7 @@
         </w:rPr>
       </w:pPr>
     </w:p>
-    <w:p xmlns:wp14="http://schemas.microsoft.com/office/word/2010/wordml" wp14:textId="77777777">
+    <w:p>
       <w:pPr>
         <w:pStyle w:val="Default"/>
         <w:rPr>
@@ -2234,12 +2349,12 @@
       <w:tblGrid>
         <w:gridCol w:w="10615"/>
       </w:tblGrid>
-      <w:tr xmlns:wp14="http://schemas.microsoft.com/office/word/2010/wordml" wp14:textId="77777777">
+      <w:tr>
         <w:tc>
           <w:tcPr>
             <w:tcW w:w="10615" w:type="dxa"/>
           </w:tcPr>
-          <w:p wp14:textId="77777777">
+          <w:p>
             <w:pPr>
               <w:pStyle w:val="Default"/>
               <w:rPr>
@@ -2261,7 +2376,7 @@
           </w:p>
         </w:tc>
       </w:tr>
-      <w:tr xmlns:wp14="http://schemas.microsoft.com/office/word/2010/wordml" wp14:textId="77777777">
+      <w:tr>
         <w:trPr>
           <w:trHeight w:val="1133"/>
         </w:trPr>
@@ -2269,7 +2384,7 @@
           <w:tcPr>
             <w:tcW w:w="10615" w:type="dxa"/>
           </w:tcPr>
-          <w:p wp14:textId="77777777">
+          <w:p>
             <w:pPr>
               <w:pStyle w:val="Default"/>
               <w:rPr>
@@ -2280,7 +2395,7 @@
               </w:rPr>
             </w:pPr>
           </w:p>
-          <w:p wp14:textId="77777777">
+          <w:p>
             <w:pPr>
               <w:pStyle w:val="Default"/>
               <w:rPr>
@@ -2343,7 +2458,7 @@
               <w:t>}</w:t>
             </w:r>
           </w:p>
-          <w:p wp14:textId="77777777">
+          <w:p>
             <w:pPr>
               <w:pStyle w:val="Default"/>
               <w:rPr>
@@ -2354,7 +2469,7 @@
               </w:rPr>
             </w:pPr>
           </w:p>
-          <w:p wp14:textId="77777777">
+          <w:p>
             <w:pPr>
               <w:pStyle w:val="Default"/>
               <w:rPr>
@@ -2376,7 +2491,7 @@
               <w:t>Immediate Corrective Action:</w:t>
             </w:r>
           </w:p>
-          <w:p wp14:textId="77777777">
+          <w:p>
             <w:pPr>
               <w:pStyle w:val="Default"/>
               <w:rPr>
@@ -2387,7 +2502,7 @@
               </w:rPr>
             </w:pPr>
           </w:p>
-          <w:p wp14:textId="77777777">
+          <w:p>
             <w:pPr>
               <w:pStyle w:val="Default"/>
               <w:ind w:left="720"/>
@@ -2440,7 +2555,7 @@
               <w:t>}</w:t>
             </w:r>
           </w:p>
-          <w:p wp14:textId="77777777">
+          <w:p>
             <w:pPr>
               <w:pStyle w:val="Default"/>
               <w:rPr>
@@ -2451,7 +2566,7 @@
               </w:rPr>
             </w:pPr>
           </w:p>
-          <w:p wp14:textId="77777777">
+          <w:p>
             <w:pPr>
               <w:pStyle w:val="Default"/>
               <w:rPr>
@@ -2473,7 +2588,7 @@
               <w:t>Other actions taken:</w:t>
             </w:r>
           </w:p>
-          <w:p wp14:textId="77777777">
+          <w:p>
             <w:pPr>
               <w:pStyle w:val="Default"/>
               <w:rPr>
@@ -2485,7 +2600,7 @@
               </w:rPr>
             </w:pPr>
           </w:p>
-          <w:p wp14:textId="77777777">
+          <w:p>
             <w:pPr>
               <w:pStyle w:val="Default"/>
               <w:rPr>
@@ -2529,7 +2644,7 @@
               <w:t>}</w:t>
             </w:r>
           </w:p>
-          <w:p wp14:textId="77777777">
+          <w:p>
             <w:pPr>
               <w:pStyle w:val="Default"/>
               <w:numPr>
@@ -2575,7 +2690,7 @@
               <w:t xml:space="preserve"> </w:t>
             </w:r>
           </w:p>
-          <w:p wp14:textId="77777777">
+          <w:p>
             <w:pPr>
               <w:pStyle w:val="Default"/>
               <w:rPr>
@@ -2611,7 +2726,7 @@
               <w:t>}</w:t>
             </w:r>
           </w:p>
-          <w:p wp14:textId="77777777">
+          <w:p>
             <w:pPr>
               <w:pStyle w:val="Default"/>
               <w:rPr>
@@ -2631,7 +2746,7 @@
               <w:t xml:space="preserve"> </w:t>
             </w:r>
           </w:p>
-          <w:p wp14:textId="77777777">
+          <w:p>
             <w:pPr>
               <w:pStyle w:val="Default"/>
               <w:rPr>
@@ -2645,7 +2760,7 @@
         </w:tc>
       </w:tr>
     </w:tbl>
-    <w:p xmlns:wp14="http://schemas.microsoft.com/office/word/2010/wordml" wp14:textId="77777777">
+    <w:p>
       <w:pPr>
         <w:pStyle w:val="Default"/>
         <w:rPr>
@@ -2666,12 +2781,12 @@
       <w:tblGrid>
         <w:gridCol w:w="10638"/>
       </w:tblGrid>
-      <w:tr xmlns:wp14="http://schemas.microsoft.com/office/word/2010/wordml" wp14:textId="77777777">
+      <w:tr>
         <w:tc>
           <w:tcPr>
             <w:tcW w:w="10638" w:type="dxa"/>
           </w:tcPr>
-          <w:p wp14:textId="77777777">
+          <w:p>
             <w:pPr>
               <w:pStyle w:val="Default"/>
               <w:rPr>
@@ -2691,7 +2806,7 @@
           </w:p>
         </w:tc>
       </w:tr>
-      <w:tr xmlns:wp14="http://schemas.microsoft.com/office/word/2010/wordml" wp14:textId="77777777">
+      <w:tr>
         <w:trPr>
           <w:trHeight w:val="1133"/>
         </w:trPr>
@@ -2699,7 +2814,7 @@
           <w:tcPr>
             <w:tcW w:w="10638" w:type="dxa"/>
           </w:tcPr>
-          <w:p wp14:textId="77777777">
+          <w:p>
             <w:pPr>
               <w:pStyle w:val="Default"/>
               <w:rPr>
@@ -2717,7 +2832,7 @@
               <w:t xml:space="preserve"> </w:t>
             </w:r>
           </w:p>
-          <w:p wp14:textId="77777777">
+          <w:p>
             <w:pPr>
               <w:pStyle w:val="Default"/>
               <w:rPr>
@@ -2751,7 +2866,7 @@
               <w:t>Description                                                                                                                                                      Due Date</w:t>
             </w:r>
           </w:p>
-          <w:p wp14:textId="77777777">
+          <w:p>
             <w:pPr>
               <w:pStyle w:val="Default"/>
               <w:rPr>
@@ -2785,7 +2900,7 @@
               <w:t>}</w:t>
             </w:r>
           </w:p>
-          <w:p wp14:textId="77777777">
+          <w:p>
             <w:pPr>
               <w:pStyle w:val="Default"/>
               <w:rPr>
@@ -2800,12 +2915,12 @@
               <w:tblStyle w:val="TableGrid"/>
               <w:tblW w:w="10548" w:type="dxa"/>
               <w:tblBorders>
-                <w:top w:val="none" w:color="auto" w:sz="0" w:space="0"/>
-                <w:left w:val="none" w:color="auto" w:sz="0" w:space="0"/>
-                <w:bottom w:val="none" w:color="auto" w:sz="0" w:space="0"/>
-                <w:right w:val="none" w:color="auto" w:sz="0" w:space="0"/>
-                <w:insideH w:val="none" w:color="auto" w:sz="0" w:space="0"/>
-                <w:insideV w:val="none" w:color="auto" w:sz="0" w:space="0"/>
+                <w:top w:val="none" w:sz="0" w:space="0" w:color="auto"/>
+                <w:left w:val="none" w:sz="0" w:space="0" w:color="auto"/>
+                <w:bottom w:val="none" w:sz="0" w:space="0" w:color="auto"/>
+                <w:right w:val="none" w:sz="0" w:space="0" w:color="auto"/>
+                <w:insideH w:val="none" w:sz="0" w:space="0" w:color="auto"/>
+                <w:insideV w:val="none" w:sz="0" w:space="0" w:color="auto"/>
               </w:tblBorders>
               <w:tblLayout w:type="fixed"/>
               <w:tblLook w:val="04A0" w:firstRow="1" w:lastRow="0" w:firstColumn="1" w:lastColumn="0" w:noHBand="0" w:noVBand="1"/>
@@ -2814,12 +2929,12 @@
               <w:gridCol w:w="8460"/>
               <w:gridCol w:w="2088"/>
             </w:tblGrid>
-            <w:tr wp14:textId="77777777">
+            <w:tr>
               <w:tc>
                 <w:tcPr>
                   <w:tcW w:w="8460" w:type="dxa"/>
                 </w:tcPr>
-                <w:p wp14:textId="77777777">
+                <w:p>
                   <w:pPr>
                     <w:pStyle w:val="Default"/>
                     <w:rPr>
@@ -2858,7 +2973,7 @@
                 <w:tcPr>
                   <w:tcW w:w="2088" w:type="dxa"/>
                 </w:tcPr>
-                <w:p wp14:textId="77777777">
+                <w:p>
                   <w:pPr>
                     <w:pStyle w:val="Default"/>
                     <w:rPr>
@@ -2897,7 +3012,7 @@
               </w:tc>
             </w:tr>
           </w:tbl>
-          <w:p wp14:textId="77777777">
+          <w:p>
             <w:pPr>
               <w:pStyle w:val="Default"/>
               <w:rPr>
@@ -2907,7 +3022,7 @@
               </w:rPr>
             </w:pPr>
           </w:p>
-          <w:p wp14:textId="77777777">
+          <w:p>
             <w:pPr>
               <w:pStyle w:val="Default"/>
               <w:rPr>
@@ -2944,7 +3059,7 @@
         </w:tc>
       </w:tr>
     </w:tbl>
-    <w:p xmlns:wp14="http://schemas.microsoft.com/office/word/2010/wordml" wp14:textId="77777777">
+    <w:p>
       <w:pPr>
         <w:pStyle w:val="Default"/>
         <w:rPr>
@@ -2955,7 +3070,7 @@
         </w:rPr>
       </w:pPr>
     </w:p>
-    <w:p xmlns:wp14="http://schemas.microsoft.com/office/word/2010/wordml" wp14:textId="77777777">
+    <w:p>
       <w:pPr>
         <w:pStyle w:val="Default"/>
         <w:rPr>
@@ -2966,7 +3081,7 @@
         </w:rPr>
       </w:pPr>
     </w:p>
-    <w:p xmlns:wp14="http://schemas.microsoft.com/office/word/2010/wordml" wp14:textId="77777777">
+    <w:p>
       <w:pPr>
         <w:rPr>
           <w:sz w:val="16"/>
@@ -2975,22 +3090,22 @@
       </w:pPr>
     </w:p>
     <w:sectPr>
-      <w:headerReference w:type="default" r:id="rId9"/>
-      <w:pgSz w:w="12240" w:h="15840" w:orient="portrait" w:code="1"/>
+      <w:headerReference w:type="default" r:id="rId8"/>
+      <w:footerReference w:type="default" r:id="rId9"/>
+      <w:pgSz w:w="12240" w:h="15840" w:code="1"/>
       <w:pgMar w:top="720" w:right="720" w:bottom="720" w:left="720" w:header="720" w:footer="720" w:gutter="0"/>
       <w:cols w:space="720"/>
       <w:noEndnote/>
       <w:docGrid w:linePitch="299"/>
-      <w:footerReference w:type="default" r:id="R9edd18ba920d4dc7"/>
     </w:sectPr>
   </w:body>
 </w:document>
 </file>
 
 <file path=word/endnotes.xml><?xml version="1.0" encoding="utf-8"?>
-<w:endnotes xmlns:wpc="http://schemas.microsoft.com/office/word/2010/wordprocessingCanvas" xmlns:mc="http://schemas.openxmlformats.org/markup-compatibility/2006" xmlns:o="urn:schemas-microsoft-com:office:office" xmlns:r="http://schemas.openxmlformats.org/officeDocument/2006/relationships" xmlns:m="http://schemas.openxmlformats.org/officeDocument/2006/math" xmlns:v="urn:schemas-microsoft-com:vml" xmlns:wp14="http://schemas.microsoft.com/office/word/2010/wordprocessingDrawing" xmlns:wp="http://schemas.openxmlformats.org/drawingml/2006/wordprocessingDrawing" xmlns:w10="urn:schemas-microsoft-com:office:word" xmlns:w="http://schemas.openxmlformats.org/wordprocessingml/2006/main" xmlns:w14="http://schemas.microsoft.com/office/word/2010/wordml" xmlns:wpg="http://schemas.microsoft.com/office/word/2010/wordprocessingGroup" xmlns:wpi="http://schemas.microsoft.com/office/word/2010/wordprocessingInk" xmlns:wne="http://schemas.microsoft.com/office/word/2006/wordml" xmlns:wps="http://schemas.microsoft.com/office/word/2010/wordprocessingShape" mc:Ignorable="w14 wp14">
+<w:endnotes xmlns:wpc="http://schemas.microsoft.com/office/word/2010/wordprocessingCanvas" xmlns:cx="http://schemas.microsoft.com/office/drawing/2014/chartex" xmlns:cx1="http://schemas.microsoft.com/office/drawing/2015/9/8/chartex" xmlns:mc="http://schemas.openxmlformats.org/markup-compatibility/2006" xmlns:o="urn:schemas-microsoft-com:office:office" xmlns:r="http://schemas.openxmlformats.org/officeDocument/2006/relationships" xmlns:m="http://schemas.openxmlformats.org/officeDocument/2006/math" xmlns:v="urn:schemas-microsoft-com:vml" xmlns:wp14="http://schemas.microsoft.com/office/word/2010/wordprocessingDrawing" xmlns:wp="http://schemas.openxmlformats.org/drawingml/2006/wordprocessingDrawing" xmlns:w10="urn:schemas-microsoft-com:office:word" xmlns:w="http://schemas.openxmlformats.org/wordprocessingml/2006/main" xmlns:w14="http://schemas.microsoft.com/office/word/2010/wordml" xmlns:w15="http://schemas.microsoft.com/office/word/2012/wordml" xmlns:w16se="http://schemas.microsoft.com/office/word/2015/wordml/symex" xmlns:wpg="http://schemas.microsoft.com/office/word/2010/wordprocessingGroup" xmlns:wpi="http://schemas.microsoft.com/office/word/2010/wordprocessingInk" xmlns:wne="http://schemas.microsoft.com/office/word/2006/wordml" xmlns:wps="http://schemas.microsoft.com/office/word/2010/wordprocessingShape" mc:Ignorable="w14 w15 w16se wp14">
   <w:endnote w:type="separator" w:id="-1">
-    <w:p xmlns:wp14="http://schemas.microsoft.com/office/word/2010/wordml" wp14:textId="77777777">
+    <w:p>
       <w:pPr>
         <w:spacing w:after="0" w:line="240" w:lineRule="auto"/>
       </w:pPr>
@@ -3000,7 +3115,7 @@
     </w:p>
   </w:endnote>
   <w:endnote w:type="continuationSeparator" w:id="0">
-    <w:p xmlns:wp14="http://schemas.microsoft.com/office/word/2010/wordml" wp14:textId="77777777">
+    <w:p>
       <w:pPr>
         <w:spacing w:after="0" w:line="240" w:lineRule="auto"/>
       </w:pPr>
@@ -3012,12 +3127,10 @@
 </w:endnotes>
 </file>
 
-<file path=word/footer.xml><?xml version="1.0" encoding="utf-8"?>
-<w:ftr xmlns:w14="http://schemas.microsoft.com/office/word/2010/wordml" xmlns:w="http://schemas.openxmlformats.org/wordprocessingml/2006/main">
+<file path=word/footer1.xml><?xml version="1.0" encoding="utf-8"?>
+<w:ftr xmlns:wpc="http://schemas.microsoft.com/office/word/2010/wordprocessingCanvas" xmlns:cx="http://schemas.microsoft.com/office/drawing/2014/chartex" xmlns:cx1="http://schemas.microsoft.com/office/drawing/2015/9/8/chartex" xmlns:mc="http://schemas.openxmlformats.org/markup-compatibility/2006" xmlns:o="urn:schemas-microsoft-com:office:office" xmlns:r="http://schemas.openxmlformats.org/officeDocument/2006/relationships" xmlns:m="http://schemas.openxmlformats.org/officeDocument/2006/math" xmlns:v="urn:schemas-microsoft-com:vml" xmlns:wp14="http://schemas.microsoft.com/office/word/2010/wordprocessingDrawing" xmlns:wp="http://schemas.openxmlformats.org/drawingml/2006/wordprocessingDrawing" xmlns:w10="urn:schemas-microsoft-com:office:word" xmlns:w="http://schemas.openxmlformats.org/wordprocessingml/2006/main" xmlns:w14="http://schemas.microsoft.com/office/word/2010/wordml" xmlns:w15="http://schemas.microsoft.com/office/word/2012/wordml" xmlns:w16se="http://schemas.microsoft.com/office/word/2015/wordml/symex" xmlns:wpg="http://schemas.microsoft.com/office/word/2010/wordprocessingGroup" xmlns:wpi="http://schemas.microsoft.com/office/word/2010/wordprocessingInk" xmlns:wne="http://schemas.microsoft.com/office/word/2006/wordml" xmlns:wps="http://schemas.microsoft.com/office/word/2010/wordprocessingShape" mc:Ignorable="w14 w15 w16se wp14">
   <w:tbl>
     <w:tblPr>
-      <w:tblStyle w:val="TableNormal"/>
-      <w:bidiVisual w:val="0"/>
       <w:tblW w:w="0" w:type="auto"/>
       <w:tblLayout w:type="fixed"/>
       <w:tblLook w:val="06A0" w:firstRow="1" w:lastRow="0" w:firstColumn="1" w:lastColumn="0" w:noHBand="1" w:noVBand="1"/>
@@ -3031,26 +3144,21 @@
       <w:tc>
         <w:tcPr>
           <w:tcW w:w="3600" w:type="dxa"/>
-          <w:tcMar/>
         </w:tcPr>
         <w:p>
           <w:pPr>
             <w:pStyle w:val="Header"/>
-            <w:bidi w:val="0"/>
             <w:ind w:left="-115"/>
-            <w:jc w:val="left"/>
           </w:pPr>
         </w:p>
       </w:tc>
       <w:tc>
         <w:tcPr>
           <w:tcW w:w="3600" w:type="dxa"/>
-          <w:tcMar/>
         </w:tcPr>
         <w:p>
           <w:pPr>
             <w:pStyle w:val="Header"/>
-            <w:bidi w:val="0"/>
             <w:jc w:val="center"/>
           </w:pPr>
         </w:p>
@@ -3058,12 +3166,10 @@
       <w:tc>
         <w:tcPr>
           <w:tcW w:w="3600" w:type="dxa"/>
-          <w:tcMar/>
         </w:tcPr>
         <w:p>
           <w:pPr>
             <w:pStyle w:val="Header"/>
-            <w:bidi w:val="0"/>
             <w:ind w:right="-115"/>
             <w:jc w:val="right"/>
           </w:pPr>
@@ -3074,16 +3180,15 @@
   <w:p>
     <w:pPr>
       <w:pStyle w:val="Footer"/>
-      <w:bidi w:val="0"/>
     </w:pPr>
   </w:p>
 </w:ftr>
 </file>
 
 <file path=word/footnotes.xml><?xml version="1.0" encoding="utf-8"?>
-<w:footnotes xmlns:wpc="http://schemas.microsoft.com/office/word/2010/wordprocessingCanvas" xmlns:mc="http://schemas.openxmlformats.org/markup-compatibility/2006" xmlns:o="urn:schemas-microsoft-com:office:office" xmlns:r="http://schemas.openxmlformats.org/officeDocument/2006/relationships" xmlns:m="http://schemas.openxmlformats.org/officeDocument/2006/math" xmlns:v="urn:schemas-microsoft-com:vml" xmlns:wp14="http://schemas.microsoft.com/office/word/2010/wordprocessingDrawing" xmlns:wp="http://schemas.openxmlformats.org/drawingml/2006/wordprocessingDrawing" xmlns:w10="urn:schemas-microsoft-com:office:word" xmlns:w="http://schemas.openxmlformats.org/wordprocessingml/2006/main" xmlns:w14="http://schemas.microsoft.com/office/word/2010/wordml" xmlns:wpg="http://schemas.microsoft.com/office/word/2010/wordprocessingGroup" xmlns:wpi="http://schemas.microsoft.com/office/word/2010/wordprocessingInk" xmlns:wne="http://schemas.microsoft.com/office/word/2006/wordml" xmlns:wps="http://schemas.microsoft.com/office/word/2010/wordprocessingShape" mc:Ignorable="w14 wp14">
+<w:footnotes xmlns:wpc="http://schemas.microsoft.com/office/word/2010/wordprocessingCanvas" xmlns:cx="http://schemas.microsoft.com/office/drawing/2014/chartex" xmlns:cx1="http://schemas.microsoft.com/office/drawing/2015/9/8/chartex" xmlns:mc="http://schemas.openxmlformats.org/markup-compatibility/2006" xmlns:o="urn:schemas-microsoft-com:office:office" xmlns:r="http://schemas.openxmlformats.org/officeDocument/2006/relationships" xmlns:m="http://schemas.openxmlformats.org/officeDocument/2006/math" xmlns:v="urn:schemas-microsoft-com:vml" xmlns:wp14="http://schemas.microsoft.com/office/word/2010/wordprocessingDrawing" xmlns:wp="http://schemas.openxmlformats.org/drawingml/2006/wordprocessingDrawing" xmlns:w10="urn:schemas-microsoft-com:office:word" xmlns:w="http://schemas.openxmlformats.org/wordprocessingml/2006/main" xmlns:w14="http://schemas.microsoft.com/office/word/2010/wordml" xmlns:w15="http://schemas.microsoft.com/office/word/2012/wordml" xmlns:w16se="http://schemas.microsoft.com/office/word/2015/wordml/symex" xmlns:wpg="http://schemas.microsoft.com/office/word/2010/wordprocessingGroup" xmlns:wpi="http://schemas.microsoft.com/office/word/2010/wordprocessingInk" xmlns:wne="http://schemas.microsoft.com/office/word/2006/wordml" xmlns:wps="http://schemas.microsoft.com/office/word/2010/wordprocessingShape" mc:Ignorable="w14 w15 w16se wp14">
   <w:footnote w:type="separator" w:id="-1">
-    <w:p xmlns:wp14="http://schemas.microsoft.com/office/word/2010/wordml" wp14:textId="77777777">
+    <w:p>
       <w:pPr>
         <w:spacing w:after="0" w:line="240" w:lineRule="auto"/>
       </w:pPr>
@@ -3093,7 +3198,7 @@
     </w:p>
   </w:footnote>
   <w:footnote w:type="continuationSeparator" w:id="0">
-    <w:p xmlns:wp14="http://schemas.microsoft.com/office/word/2010/wordml" wp14:textId="77777777">
+    <w:p>
       <w:pPr>
         <w:spacing w:after="0" w:line="240" w:lineRule="auto"/>
       </w:pPr>
@@ -3106,20 +3211,15 @@
 </file>
 
 <file path=word/header1.xml><?xml version="1.0" encoding="utf-8"?>
-<w:hdr xmlns:wpc="http://schemas.microsoft.com/office/word/2010/wordprocessingCanvas" xmlns:mc="http://schemas.openxmlformats.org/markup-compatibility/2006" xmlns:o="urn:schemas-microsoft-com:office:office" xmlns:r="http://schemas.openxmlformats.org/officeDocument/2006/relationships" xmlns:m="http://schemas.openxmlformats.org/officeDocument/2006/math" xmlns:v="urn:schemas-microsoft-com:vml" xmlns:wp14="http://schemas.microsoft.com/office/word/2010/wordprocessingDrawing" xmlns:wp="http://schemas.openxmlformats.org/drawingml/2006/wordprocessingDrawing" xmlns:w10="urn:schemas-microsoft-com:office:word" xmlns:w="http://schemas.openxmlformats.org/wordprocessingml/2006/main" xmlns:w14="http://schemas.microsoft.com/office/word/2010/wordml" xmlns:wpg="http://schemas.microsoft.com/office/word/2010/wordprocessingGroup" xmlns:wpi="http://schemas.microsoft.com/office/word/2010/wordprocessingInk" xmlns:wne="http://schemas.microsoft.com/office/word/2006/wordml" xmlns:wps="http://schemas.microsoft.com/office/word/2010/wordprocessingShape" xmlns:a="http://schemas.openxmlformats.org/drawingml/2006/main" xmlns:pic="http://schemas.openxmlformats.org/drawingml/2006/picture" xmlns:a14="http://schemas.microsoft.com/office/drawing/2010/main" mc:Ignorable="w14 wp14">
-  <w:p xmlns:wp14="http://schemas.microsoft.com/office/word/2010/wordml" wp14:textId="76A8626C">
+<w:hdr xmlns:wpc="http://schemas.microsoft.com/office/word/2010/wordprocessingCanvas" xmlns:cx="http://schemas.microsoft.com/office/drawing/2014/chartex" xmlns:cx1="http://schemas.microsoft.com/office/drawing/2015/9/8/chartex" xmlns:mc="http://schemas.openxmlformats.org/markup-compatibility/2006" xmlns:o="urn:schemas-microsoft-com:office:office" xmlns:r="http://schemas.openxmlformats.org/officeDocument/2006/relationships" xmlns:m="http://schemas.openxmlformats.org/officeDocument/2006/math" xmlns:v="urn:schemas-microsoft-com:vml" xmlns:wp14="http://schemas.microsoft.com/office/word/2010/wordprocessingDrawing" xmlns:wp="http://schemas.openxmlformats.org/drawingml/2006/wordprocessingDrawing" xmlns:w10="urn:schemas-microsoft-com:office:word" xmlns:w="http://schemas.openxmlformats.org/wordprocessingml/2006/main" xmlns:w14="http://schemas.microsoft.com/office/word/2010/wordml" xmlns:w15="http://schemas.microsoft.com/office/word/2012/wordml" xmlns:w16se="http://schemas.microsoft.com/office/word/2015/wordml/symex" xmlns:wpg="http://schemas.microsoft.com/office/word/2010/wordprocessingGroup" xmlns:wpi="http://schemas.microsoft.com/office/word/2010/wordprocessingInk" xmlns:wne="http://schemas.microsoft.com/office/word/2006/wordml" xmlns:wps="http://schemas.microsoft.com/office/word/2010/wordprocessingShape" mc:Ignorable="w14 w15 w16se wp14">
+  <w:p>
     <w:pPr>
       <w:pStyle w:val="Header"/>
-      <w:ind w:left="4320" w:firstLine="0"/>
     </w:pPr>
     <w:r>
-      <w:rPr/>
-      <w:t xml:space="preserve">                                                             </w:t>
-    </w:r>
-    <w:r>
       <w:rPr>
-        <w:b w:val="1"/>
-        <w:bCs w:val="1"/>
+        <w:b/>
+        <w:bCs/>
         <w:sz w:val="48"/>
         <w:szCs w:val="48"/>
       </w:rPr>
@@ -3130,8 +3230,8 @@
 </file>
 
 <file path=word/numbering.xml><?xml version="1.0" encoding="utf-8"?>
-<w:numbering xmlns:wpc="http://schemas.microsoft.com/office/word/2010/wordprocessingCanvas" xmlns:mc="http://schemas.openxmlformats.org/markup-compatibility/2006" xmlns:o="urn:schemas-microsoft-com:office:office" xmlns:r="http://schemas.openxmlformats.org/officeDocument/2006/relationships" xmlns:m="http://schemas.openxmlformats.org/officeDocument/2006/math" xmlns:v="urn:schemas-microsoft-com:vml" xmlns:wp14="http://schemas.microsoft.com/office/word/2010/wordprocessingDrawing" xmlns:wp="http://schemas.openxmlformats.org/drawingml/2006/wordprocessingDrawing" xmlns:w10="urn:schemas-microsoft-com:office:word" xmlns:w="http://schemas.openxmlformats.org/wordprocessingml/2006/main" xmlns:w14="http://schemas.microsoft.com/office/word/2010/wordml" xmlns:wpg="http://schemas.microsoft.com/office/word/2010/wordprocessingGroup" xmlns:wpi="http://schemas.microsoft.com/office/word/2010/wordprocessingInk" xmlns:wne="http://schemas.microsoft.com/office/word/2006/wordml" xmlns:wps="http://schemas.microsoft.com/office/word/2010/wordprocessingShape" mc:Ignorable="w14 wp14">
-  <w:abstractNum w:abstractNumId="0">
+<w:numbering xmlns:wpc="http://schemas.microsoft.com/office/word/2010/wordprocessingCanvas" xmlns:cx="http://schemas.microsoft.com/office/drawing/2014/chartex" xmlns:cx1="http://schemas.microsoft.com/office/drawing/2015/9/8/chartex" xmlns:mc="http://schemas.openxmlformats.org/markup-compatibility/2006" xmlns:o="urn:schemas-microsoft-com:office:office" xmlns:r="http://schemas.openxmlformats.org/officeDocument/2006/relationships" xmlns:m="http://schemas.openxmlformats.org/officeDocument/2006/math" xmlns:v="urn:schemas-microsoft-com:vml" xmlns:wp14="http://schemas.microsoft.com/office/word/2010/wordprocessingDrawing" xmlns:wp="http://schemas.openxmlformats.org/drawingml/2006/wordprocessingDrawing" xmlns:w10="urn:schemas-microsoft-com:office:word" xmlns:w="http://schemas.openxmlformats.org/wordprocessingml/2006/main" xmlns:w14="http://schemas.microsoft.com/office/word/2010/wordml" xmlns:w15="http://schemas.microsoft.com/office/word/2012/wordml" xmlns:w16se="http://schemas.microsoft.com/office/word/2015/wordml/symex" xmlns:wpg="http://schemas.microsoft.com/office/word/2010/wordprocessingGroup" xmlns:wpi="http://schemas.microsoft.com/office/word/2010/wordprocessingInk" xmlns:wne="http://schemas.microsoft.com/office/word/2006/wordml" xmlns:wps="http://schemas.microsoft.com/office/word/2010/wordprocessingShape" mc:Ignorable="w14 w15 w16se wp14">
+  <w:abstractNum w:abstractNumId="0" w15:restartNumberingAfterBreak="0">
     <w:nsid w:val="18FB0C58"/>
     <w:multiLevelType w:val="hybridMultilevel"/>
     <w:tmpl w:val="B5344008"/>
@@ -3144,7 +3244,7 @@
         <w:ind w:left="1440" w:hanging="360"/>
       </w:pPr>
       <w:rPr>
-        <w:rFonts w:hint="default" w:ascii="Symbol" w:hAnsi="Symbol"/>
+        <w:rFonts w:ascii="Symbol" w:hAnsi="Symbol" w:hint="default"/>
       </w:rPr>
     </w:lvl>
     <w:lvl w:ilvl="1" w:tplc="04090003">
@@ -3156,7 +3256,7 @@
         <w:ind w:left="2160" w:hanging="360"/>
       </w:pPr>
       <w:rPr>
-        <w:rFonts w:hint="default" w:ascii="Courier New" w:hAnsi="Courier New" w:cs="Courier New"/>
+        <w:rFonts w:ascii="Courier New" w:hAnsi="Courier New" w:cs="Courier New" w:hint="default"/>
       </w:rPr>
     </w:lvl>
     <w:lvl w:ilvl="2" w:tplc="04090005" w:tentative="1">
@@ -3168,7 +3268,7 @@
         <w:ind w:left="2880" w:hanging="360"/>
       </w:pPr>
       <w:rPr>
-        <w:rFonts w:hint="default" w:ascii="Wingdings" w:hAnsi="Wingdings"/>
+        <w:rFonts w:ascii="Wingdings" w:hAnsi="Wingdings" w:hint="default"/>
       </w:rPr>
     </w:lvl>
     <w:lvl w:ilvl="3" w:tplc="04090001" w:tentative="1">
@@ -3180,7 +3280,7 @@
         <w:ind w:left="3600" w:hanging="360"/>
       </w:pPr>
       <w:rPr>
-        <w:rFonts w:hint="default" w:ascii="Symbol" w:hAnsi="Symbol"/>
+        <w:rFonts w:ascii="Symbol" w:hAnsi="Symbol" w:hint="default"/>
       </w:rPr>
     </w:lvl>
     <w:lvl w:ilvl="4" w:tplc="04090003" w:tentative="1">
@@ -3192,7 +3292,7 @@
         <w:ind w:left="4320" w:hanging="360"/>
       </w:pPr>
       <w:rPr>
-        <w:rFonts w:hint="default" w:ascii="Courier New" w:hAnsi="Courier New" w:cs="Courier New"/>
+        <w:rFonts w:ascii="Courier New" w:hAnsi="Courier New" w:cs="Courier New" w:hint="default"/>
       </w:rPr>
     </w:lvl>
     <w:lvl w:ilvl="5" w:tplc="04090005" w:tentative="1">
@@ -3204,7 +3304,7 @@
         <w:ind w:left="5040" w:hanging="360"/>
       </w:pPr>
       <w:rPr>
-        <w:rFonts w:hint="default" w:ascii="Wingdings" w:hAnsi="Wingdings"/>
+        <w:rFonts w:ascii="Wingdings" w:hAnsi="Wingdings" w:hint="default"/>
       </w:rPr>
     </w:lvl>
     <w:lvl w:ilvl="6" w:tplc="04090001" w:tentative="1">
@@ -3216,7 +3316,7 @@
         <w:ind w:left="5760" w:hanging="360"/>
       </w:pPr>
       <w:rPr>
-        <w:rFonts w:hint="default" w:ascii="Symbol" w:hAnsi="Symbol"/>
+        <w:rFonts w:ascii="Symbol" w:hAnsi="Symbol" w:hint="default"/>
       </w:rPr>
     </w:lvl>
     <w:lvl w:ilvl="7" w:tplc="04090003" w:tentative="1">
@@ -3228,7 +3328,7 @@
         <w:ind w:left="6480" w:hanging="360"/>
       </w:pPr>
       <w:rPr>
-        <w:rFonts w:hint="default" w:ascii="Courier New" w:hAnsi="Courier New" w:cs="Courier New"/>
+        <w:rFonts w:ascii="Courier New" w:hAnsi="Courier New" w:cs="Courier New" w:hint="default"/>
       </w:rPr>
     </w:lvl>
     <w:lvl w:ilvl="8" w:tplc="04090005" w:tentative="1">
@@ -3240,11 +3340,11 @@
         <w:ind w:left="7200" w:hanging="360"/>
       </w:pPr>
       <w:rPr>
-        <w:rFonts w:hint="default" w:ascii="Wingdings" w:hAnsi="Wingdings"/>
+        <w:rFonts w:ascii="Wingdings" w:hAnsi="Wingdings" w:hint="default"/>
       </w:rPr>
     </w:lvl>
   </w:abstractNum>
-  <w:abstractNum w:abstractNumId="1">
+  <w:abstractNum w:abstractNumId="1" w15:restartNumberingAfterBreak="0">
     <w:nsid w:val="1A0565AF"/>
     <w:multiLevelType w:val="hybridMultilevel"/>
     <w:tmpl w:val="60A4DEE4"/>
@@ -3257,7 +3357,7 @@
         <w:ind w:left="720" w:hanging="360"/>
       </w:pPr>
       <w:rPr>
-        <w:rFonts w:hint="default" w:ascii="Symbol" w:hAnsi="Symbol"/>
+        <w:rFonts w:ascii="Symbol" w:hAnsi="Symbol" w:hint="default"/>
       </w:rPr>
     </w:lvl>
     <w:lvl w:ilvl="1" w:tplc="04090003" w:tentative="1">
@@ -3269,7 +3369,7 @@
         <w:ind w:left="1440" w:hanging="360"/>
       </w:pPr>
       <w:rPr>
-        <w:rFonts w:hint="default" w:ascii="Courier New" w:hAnsi="Courier New" w:cs="Courier New"/>
+        <w:rFonts w:ascii="Courier New" w:hAnsi="Courier New" w:cs="Courier New" w:hint="default"/>
       </w:rPr>
     </w:lvl>
     <w:lvl w:ilvl="2" w:tplc="04090005" w:tentative="1">
@@ -3281,7 +3381,7 @@
         <w:ind w:left="2160" w:hanging="360"/>
       </w:pPr>
       <w:rPr>
-        <w:rFonts w:hint="default" w:ascii="Wingdings" w:hAnsi="Wingdings"/>
+        <w:rFonts w:ascii="Wingdings" w:hAnsi="Wingdings" w:hint="default"/>
       </w:rPr>
     </w:lvl>
     <w:lvl w:ilvl="3" w:tplc="04090001" w:tentative="1">
@@ -3293,7 +3393,7 @@
         <w:ind w:left="2880" w:hanging="360"/>
       </w:pPr>
       <w:rPr>
-        <w:rFonts w:hint="default" w:ascii="Symbol" w:hAnsi="Symbol"/>
+        <w:rFonts w:ascii="Symbol" w:hAnsi="Symbol" w:hint="default"/>
       </w:rPr>
     </w:lvl>
     <w:lvl w:ilvl="4" w:tplc="04090003" w:tentative="1">
@@ -3305,7 +3405,7 @@
         <w:ind w:left="3600" w:hanging="360"/>
       </w:pPr>
       <w:rPr>
-        <w:rFonts w:hint="default" w:ascii="Courier New" w:hAnsi="Courier New" w:cs="Courier New"/>
+        <w:rFonts w:ascii="Courier New" w:hAnsi="Courier New" w:cs="Courier New" w:hint="default"/>
       </w:rPr>
     </w:lvl>
     <w:lvl w:ilvl="5" w:tplc="04090005" w:tentative="1">
@@ -3317,7 +3417,7 @@
         <w:ind w:left="4320" w:hanging="360"/>
       </w:pPr>
       <w:rPr>
-        <w:rFonts w:hint="default" w:ascii="Wingdings" w:hAnsi="Wingdings"/>
+        <w:rFonts w:ascii="Wingdings" w:hAnsi="Wingdings" w:hint="default"/>
       </w:rPr>
     </w:lvl>
     <w:lvl w:ilvl="6" w:tplc="04090001" w:tentative="1">
@@ -3329,7 +3429,7 @@
         <w:ind w:left="5040" w:hanging="360"/>
       </w:pPr>
       <w:rPr>
-        <w:rFonts w:hint="default" w:ascii="Symbol" w:hAnsi="Symbol"/>
+        <w:rFonts w:ascii="Symbol" w:hAnsi="Symbol" w:hint="default"/>
       </w:rPr>
     </w:lvl>
     <w:lvl w:ilvl="7" w:tplc="04090003" w:tentative="1">
@@ -3341,7 +3441,7 @@
         <w:ind w:left="5760" w:hanging="360"/>
       </w:pPr>
       <w:rPr>
-        <w:rFonts w:hint="default" w:ascii="Courier New" w:hAnsi="Courier New" w:cs="Courier New"/>
+        <w:rFonts w:ascii="Courier New" w:hAnsi="Courier New" w:cs="Courier New" w:hint="default"/>
       </w:rPr>
     </w:lvl>
     <w:lvl w:ilvl="8" w:tplc="04090005" w:tentative="1">
@@ -3353,11 +3453,11 @@
         <w:ind w:left="6480" w:hanging="360"/>
       </w:pPr>
       <w:rPr>
-        <w:rFonts w:hint="default" w:ascii="Wingdings" w:hAnsi="Wingdings"/>
+        <w:rFonts w:ascii="Wingdings" w:hAnsi="Wingdings" w:hint="default"/>
       </w:rPr>
     </w:lvl>
   </w:abstractNum>
-  <w:abstractNum w:abstractNumId="2">
+  <w:abstractNum w:abstractNumId="2" w15:restartNumberingAfterBreak="0">
     <w:nsid w:val="3009050F"/>
     <w:multiLevelType w:val="hybridMultilevel"/>
     <w:tmpl w:val="C71051F8"/>
@@ -3369,7 +3469,7 @@
         <w:ind w:left="720" w:hanging="360"/>
       </w:pPr>
       <w:rPr>
-        <w:rFonts w:hint="default" w:ascii="Arial" w:hAnsi="Arial" w:eastAsia="Times New Roman" w:cs="Arial"/>
+        <w:rFonts w:ascii="Arial" w:eastAsia="Times New Roman" w:hAnsi="Arial" w:cs="Arial" w:hint="default"/>
       </w:rPr>
     </w:lvl>
     <w:lvl w:ilvl="1" w:tplc="04090003" w:tentative="1">
@@ -3381,7 +3481,7 @@
         <w:ind w:left="1440" w:hanging="360"/>
       </w:pPr>
       <w:rPr>
-        <w:rFonts w:hint="default" w:ascii="Courier New" w:hAnsi="Courier New" w:cs="Courier New"/>
+        <w:rFonts w:ascii="Courier New" w:hAnsi="Courier New" w:cs="Courier New" w:hint="default"/>
       </w:rPr>
     </w:lvl>
     <w:lvl w:ilvl="2" w:tplc="04090005" w:tentative="1">
@@ -3393,7 +3493,7 @@
         <w:ind w:left="2160" w:hanging="360"/>
       </w:pPr>
       <w:rPr>
-        <w:rFonts w:hint="default" w:ascii="Wingdings" w:hAnsi="Wingdings"/>
+        <w:rFonts w:ascii="Wingdings" w:hAnsi="Wingdings" w:hint="default"/>
       </w:rPr>
     </w:lvl>
     <w:lvl w:ilvl="3" w:tplc="04090001" w:tentative="1">
@@ -3405,7 +3505,7 @@
         <w:ind w:left="2880" w:hanging="360"/>
       </w:pPr>
       <w:rPr>
-        <w:rFonts w:hint="default" w:ascii="Symbol" w:hAnsi="Symbol"/>
+        <w:rFonts w:ascii="Symbol" w:hAnsi="Symbol" w:hint="default"/>
       </w:rPr>
     </w:lvl>
     <w:lvl w:ilvl="4" w:tplc="04090003" w:tentative="1">
@@ -3417,7 +3517,7 @@
         <w:ind w:left="3600" w:hanging="360"/>
       </w:pPr>
       <w:rPr>
-        <w:rFonts w:hint="default" w:ascii="Courier New" w:hAnsi="Courier New" w:cs="Courier New"/>
+        <w:rFonts w:ascii="Courier New" w:hAnsi="Courier New" w:cs="Courier New" w:hint="default"/>
       </w:rPr>
     </w:lvl>
     <w:lvl w:ilvl="5" w:tplc="04090005" w:tentative="1">
@@ -3429,7 +3529,7 @@
         <w:ind w:left="4320" w:hanging="360"/>
       </w:pPr>
       <w:rPr>
-        <w:rFonts w:hint="default" w:ascii="Wingdings" w:hAnsi="Wingdings"/>
+        <w:rFonts w:ascii="Wingdings" w:hAnsi="Wingdings" w:hint="default"/>
       </w:rPr>
     </w:lvl>
     <w:lvl w:ilvl="6" w:tplc="04090001" w:tentative="1">
@@ -3441,7 +3541,7 @@
         <w:ind w:left="5040" w:hanging="360"/>
       </w:pPr>
       <w:rPr>
-        <w:rFonts w:hint="default" w:ascii="Symbol" w:hAnsi="Symbol"/>
+        <w:rFonts w:ascii="Symbol" w:hAnsi="Symbol" w:hint="default"/>
       </w:rPr>
     </w:lvl>
     <w:lvl w:ilvl="7" w:tplc="04090003" w:tentative="1">
@@ -3453,7 +3553,7 @@
         <w:ind w:left="5760" w:hanging="360"/>
       </w:pPr>
       <w:rPr>
-        <w:rFonts w:hint="default" w:ascii="Courier New" w:hAnsi="Courier New" w:cs="Courier New"/>
+        <w:rFonts w:ascii="Courier New" w:hAnsi="Courier New" w:cs="Courier New" w:hint="default"/>
       </w:rPr>
     </w:lvl>
     <w:lvl w:ilvl="8" w:tplc="04090005" w:tentative="1">
@@ -3465,7 +3565,7 @@
         <w:ind w:left="6480" w:hanging="360"/>
       </w:pPr>
       <w:rPr>
-        <w:rFonts w:hint="default" w:ascii="Wingdings" w:hAnsi="Wingdings"/>
+        <w:rFonts w:ascii="Wingdings" w:hAnsi="Wingdings" w:hint="default"/>
       </w:rPr>
     </w:lvl>
   </w:abstractNum>
@@ -3482,344 +3582,7 @@
 </file>
 
 <file path=word/styles.xml><?xml version="1.0" encoding="utf-8"?>
-<w:styles xmlns:wp14="http://schemas.microsoft.com/office/word/2010/wordprocessingDrawing" xmlns:mc="http://schemas.openxmlformats.org/markup-compatibility/2006" xmlns:r="http://schemas.openxmlformats.org/officeDocument/2006/relationships" xmlns:w="http://schemas.openxmlformats.org/wordprocessingml/2006/main" xmlns:w14="http://schemas.microsoft.com/office/word/2010/wordml" mc:Ignorable="w14 wp14">
-  <w:docDefaults>
-    <w:rPrDefault>
-      <w:rPr>
-        <w:rFonts w:asciiTheme="minorHAnsi" w:hAnsiTheme="minorHAnsi" w:eastAsiaTheme="minorHAnsi" w:cstheme="minorBidi"/>
-        <w:sz w:val="22"/>
-        <w:szCs w:val="22"/>
-        <w:lang w:val="en-US" w:eastAsia="en-US" w:bidi="ar-SA"/>
-      </w:rPr>
-    </w:rPrDefault>
-    <w:pPrDefault>
-      <w:pPr>
-        <w:spacing w:after="160" w:line="259" w:lineRule="auto"/>
-      </w:pPr>
-    </w:pPrDefault>
-  </w:docDefaults>
-  <w:latentStyles w:defLockedState="0" w:defUIPriority="99" w:defSemiHidden="1" w:defUnhideWhenUsed="1" w:defQFormat="0" w:count="267">
-    <w:lsdException w:name="Normal" w:uiPriority="0" w:semiHidden="0" w:unhideWhenUsed="0" w:qFormat="1"/>
-    <w:lsdException w:name="heading 1" w:uiPriority="9" w:semiHidden="0" w:unhideWhenUsed="0" w:qFormat="1"/>
-    <w:lsdException w:name="heading 2" w:uiPriority="9" w:qFormat="1"/>
-    <w:lsdException w:name="heading 3" w:uiPriority="9" w:qFormat="1"/>
-    <w:lsdException w:name="heading 4" w:uiPriority="9" w:qFormat="1"/>
-    <w:lsdException w:name="heading 5" w:uiPriority="9" w:qFormat="1"/>
-    <w:lsdException w:name="heading 6" w:uiPriority="9" w:qFormat="1"/>
-    <w:lsdException w:name="heading 7" w:uiPriority="9" w:qFormat="1"/>
-    <w:lsdException w:name="heading 8" w:uiPriority="9" w:qFormat="1"/>
-    <w:lsdException w:name="heading 9" w:uiPriority="9" w:qFormat="1"/>
-    <w:lsdException w:name="toc 1" w:uiPriority="39"/>
-    <w:lsdException w:name="toc 2" w:uiPriority="39"/>
-    <w:lsdException w:name="toc 3" w:uiPriority="39"/>
-    <w:lsdException w:name="toc 4" w:uiPriority="39"/>
-    <w:lsdException w:name="toc 5" w:uiPriority="39"/>
-    <w:lsdException w:name="toc 6" w:uiPriority="39"/>
-    <w:lsdException w:name="toc 7" w:uiPriority="39"/>
-    <w:lsdException w:name="toc 8" w:uiPriority="39"/>
-    <w:lsdException w:name="toc 9" w:uiPriority="39"/>
-    <w:lsdException w:name="caption" w:uiPriority="35" w:qFormat="1"/>
-    <w:lsdException w:name="Title" w:uiPriority="10" w:semiHidden="0" w:unhideWhenUsed="0" w:qFormat="1"/>
-    <w:lsdException w:name="Default Paragraph Font" w:uiPriority="1"/>
-    <w:lsdException w:name="Subtitle" w:uiPriority="11" w:semiHidden="0" w:unhideWhenUsed="0" w:qFormat="1"/>
-    <w:lsdException w:name="Strong" w:uiPriority="22" w:semiHidden="0" w:unhideWhenUsed="0" w:qFormat="1"/>
-    <w:lsdException w:name="Emphasis" w:uiPriority="20" w:semiHidden="0" w:unhideWhenUsed="0" w:qFormat="1"/>
-    <w:lsdException w:name="Table Grid" w:uiPriority="39" w:semiHidden="0" w:unhideWhenUsed="0"/>
-    <w:lsdException w:name="Placeholder Text" w:unhideWhenUsed="0"/>
-    <w:lsdException w:name="No Spacing" w:uiPriority="1" w:semiHidden="0" w:unhideWhenUsed="0" w:qFormat="1"/>
-    <w:lsdException w:name="Light Shading" w:uiPriority="60" w:semiHidden="0" w:unhideWhenUsed="0"/>
-    <w:lsdException w:name="Light List" w:uiPriority="61" w:semiHidden="0" w:unhideWhenUsed="0"/>
-    <w:lsdException w:name="Light Grid" w:uiPriority="62" w:semiHidden="0" w:unhideWhenUsed="0"/>
-    <w:lsdException w:name="Medium Shading 1" w:uiPriority="63" w:semiHidden="0" w:unhideWhenUsed="0"/>
-    <w:lsdException w:name="Medium Shading 2" w:uiPriority="64" w:semiHidden="0" w:unhideWhenUsed="0"/>
-    <w:lsdException w:name="Medium List 1" w:uiPriority="65" w:semiHidden="0" w:unhideWhenUsed="0"/>
-    <w:lsdException w:name="Medium List 2" w:uiPriority="66" w:semiHidden="0" w:unhideWhenUsed="0"/>
-    <w:lsdException w:name="Medium Grid 1" w:uiPriority="67" w:semiHidden="0" w:unhideWhenUsed="0"/>
-    <w:lsdException w:name="Medium Grid 2" w:uiPriority="68" w:semiHidden="0" w:unhideWhenUsed="0"/>
-    <w:lsdException w:name="Medium Grid 3" w:uiPriority="69" w:semiHidden="0" w:unhideWhenUsed="0"/>
-    <w:lsdException w:name="Dark List" w:uiPriority="70" w:semiHidden="0" w:unhideWhenUsed="0"/>
-    <w:lsdException w:name="Colorful Shading" w:uiPriority="71" w:semiHidden="0" w:unhideWhenUsed="0"/>
-    <w:lsdException w:name="Colorful List" w:uiPriority="72" w:semiHidden="0" w:unhideWhenUsed="0"/>
-    <w:lsdException w:name="Colorful Grid" w:uiPriority="73" w:semiHidden="0" w:unhideWhenUsed="0"/>
-    <w:lsdException w:name="Light Shading Accent 1" w:uiPriority="60" w:semiHidden="0" w:unhideWhenUsed="0"/>
-    <w:lsdException w:name="Light List Accent 1" w:uiPriority="61" w:semiHidden="0" w:unhideWhenUsed="0"/>
-    <w:lsdException w:name="Light Grid Accent 1" w:uiPriority="62" w:semiHidden="0" w:unhideWhenUsed="0"/>
-    <w:lsdException w:name="Medium Shading 1 Accent 1" w:uiPriority="63" w:semiHidden="0" w:unhideWhenUsed="0"/>
-    <w:lsdException w:name="Medium Shading 2 Accent 1" w:uiPriority="64" w:semiHidden="0" w:unhideWhenUsed="0"/>
-    <w:lsdException w:name="Medium List 1 Accent 1" w:uiPriority="65" w:semiHidden="0" w:unhideWhenUsed="0"/>
-    <w:lsdException w:name="Revision" w:unhideWhenUsed="0"/>
-    <w:lsdException w:name="List Paragraph" w:uiPriority="34" w:semiHidden="0" w:unhideWhenUsed="0" w:qFormat="1"/>
-    <w:lsdException w:name="Quote" w:uiPriority="29" w:semiHidden="0" w:unhideWhenUsed="0" w:qFormat="1"/>
-    <w:lsdException w:name="Intense Quote" w:uiPriority="30" w:semiHidden="0" w:unhideWhenUsed="0" w:qFormat="1"/>
-    <w:lsdException w:name="Medium List 2 Accent 1" w:uiPriority="66" w:semiHidden="0" w:unhideWhenUsed="0"/>
-    <w:lsdException w:name="Medium Grid 1 Accent 1" w:uiPriority="67" w:semiHidden="0" w:unhideWhenUsed="0"/>
-    <w:lsdException w:name="Medium Grid 2 Accent 1" w:uiPriority="68" w:semiHidden="0" w:unhideWhenUsed="0"/>
-    <w:lsdException w:name="Medium Grid 3 Accent 1" w:uiPriority="69" w:semiHidden="0" w:unhideWhenUsed="0"/>
-    <w:lsdException w:name="Dark List Accent 1" w:uiPriority="70" w:semiHidden="0" w:unhideWhenUsed="0"/>
-    <w:lsdException w:name="Colorful Shading Accent 1" w:uiPriority="71" w:semiHidden="0" w:unhideWhenUsed="0"/>
-    <w:lsdException w:name="Colorful List Accent 1" w:uiPriority="72" w:semiHidden="0" w:unhideWhenUsed="0"/>
-    <w:lsdException w:name="Colorful Grid Accent 1" w:uiPriority="73" w:semiHidden="0" w:unhideWhenUsed="0"/>
-    <w:lsdException w:name="Light Shading Accent 2" w:uiPriority="60" w:semiHidden="0" w:unhideWhenUsed="0"/>
-    <w:lsdException w:name="Light List Accent 2" w:uiPriority="61" w:semiHidden="0" w:unhideWhenUsed="0"/>
-    <w:lsdException w:name="Light Grid Accent 2" w:uiPriority="62" w:semiHidden="0" w:unhideWhenUsed="0"/>
-    <w:lsdException w:name="Medium Shading 1 Accent 2" w:uiPriority="63" w:semiHidden="0" w:unhideWhenUsed="0"/>
-    <w:lsdException w:name="Medium Shading 2 Accent 2" w:uiPriority="64" w:semiHidden="0" w:unhideWhenUsed="0"/>
-    <w:lsdException w:name="Medium List 1 Accent 2" w:uiPriority="65" w:semiHidden="0" w:unhideWhenUsed="0"/>
-    <w:lsdException w:name="Medium List 2 Accent 2" w:uiPriority="66" w:semiHidden="0" w:unhideWhenUsed="0"/>
-    <w:lsdException w:name="Medium Grid 1 Accent 2" w:uiPriority="67" w:semiHidden="0" w:unhideWhenUsed="0"/>
-    <w:lsdException w:name="Medium Grid 2 Accent 2" w:uiPriority="68" w:semiHidden="0" w:unhideWhenUsed="0"/>
-    <w:lsdException w:name="Medium Grid 3 Accent 2" w:uiPriority="69" w:semiHidden="0" w:unhideWhenUsed="0"/>
-    <w:lsdException w:name="Dark List Accent 2" w:uiPriority="70" w:semiHidden="0" w:unhideWhenUsed="0"/>
-    <w:lsdException w:name="Colorful Shading Accent 2" w:uiPriority="71" w:semiHidden="0" w:unhideWhenUsed="0"/>
-    <w:lsdException w:name="Colorful List Accent 2" w:uiPriority="72" w:semiHidden="0" w:unhideWhenUsed="0"/>
-    <w:lsdException w:name="Colorful Grid Accent 2" w:uiPriority="73" w:semiHidden="0" w:unhideWhenUsed="0"/>
-    <w:lsdException w:name="Light Shading Accent 3" w:uiPriority="60" w:semiHidden="0" w:unhideWhenUsed="0"/>
-    <w:lsdException w:name="Light List Accent 3" w:uiPriority="61" w:semiHidden="0" w:unhideWhenUsed="0"/>
-    <w:lsdException w:name="Light Grid Accent 3" w:uiPriority="62" w:semiHidden="0" w:unhideWhenUsed="0"/>
-    <w:lsdException w:name="Medium Shading 1 Accent 3" w:uiPriority="63" w:semiHidden="0" w:unhideWhenUsed="0"/>
-    <w:lsdException w:name="Medium Shading 2 Accent 3" w:uiPriority="64" w:semiHidden="0" w:unhideWhenUsed="0"/>
-    <w:lsdException w:name="Medium List 1 Accent 3" w:uiPriority="65" w:semiHidden="0" w:unhideWhenUsed="0"/>
-    <w:lsdException w:name="Medium List 2 Accent 3" w:uiPriority="66" w:semiHidden="0" w:unhideWhenUsed="0"/>
-    <w:lsdException w:name="Medium Grid 1 Accent 3" w:uiPriority="67" w:semiHidden="0" w:unhideWhenUsed="0"/>
-    <w:lsdException w:name="Medium Grid 2 Accent 3" w:uiPriority="68" w:semiHidden="0" w:unhideWhenUsed="0"/>
-    <w:lsdException w:name="Medium Grid 3 Accent 3" w:uiPriority="69" w:semiHidden="0" w:unhideWhenUsed="0"/>
-    <w:lsdException w:name="Dark List Accent 3" w:uiPriority="70" w:semiHidden="0" w:unhideWhenUsed="0"/>
-    <w:lsdException w:name="Colorful Shading Accent 3" w:uiPriority="71" w:semiHidden="0" w:unhideWhenUsed="0"/>
-    <w:lsdException w:name="Colorful List Accent 3" w:uiPriority="72" w:semiHidden="0" w:unhideWhenUsed="0"/>
-    <w:lsdException w:name="Colorful Grid Accent 3" w:uiPriority="73" w:semiHidden="0" w:unhideWhenUsed="0"/>
-    <w:lsdException w:name="Light Shading Accent 4" w:uiPriority="60" w:semiHidden="0" w:unhideWhenUsed="0"/>
-    <w:lsdException w:name="Light List Accent 4" w:uiPriority="61" w:semiHidden="0" w:unhideWhenUsed="0"/>
-    <w:lsdException w:name="Light Grid Accent 4" w:uiPriority="62" w:semiHidden="0" w:unhideWhenUsed="0"/>
-    <w:lsdException w:name="Medium Shading 1 Accent 4" w:uiPriority="63" w:semiHidden="0" w:unhideWhenUsed="0"/>
-    <w:lsdException w:name="Medium Shading 2 Accent 4" w:uiPriority="64" w:semiHidden="0" w:unhideWhenUsed="0"/>
-    <w:lsdException w:name="Medium List 1 Accent 4" w:uiPriority="65" w:semiHidden="0" w:unhideWhenUsed="0"/>
-    <w:lsdException w:name="Medium List 2 Accent 4" w:uiPriority="66" w:semiHidden="0" w:unhideWhenUsed="0"/>
-    <w:lsdException w:name="Medium Grid 1 Accent 4" w:uiPriority="67" w:semiHidden="0" w:unhideWhenUsed="0"/>
-    <w:lsdException w:name="Medium Grid 2 Accent 4" w:uiPriority="68" w:semiHidden="0" w:unhideWhenUsed="0"/>
-    <w:lsdException w:name="Medium Grid 3 Accent 4" w:uiPriority="69" w:semiHidden="0" w:unhideWhenUsed="0"/>
-    <w:lsdException w:name="Dark List Accent 4" w:uiPriority="70" w:semiHidden="0" w:unhideWhenUsed="0"/>
-    <w:lsdException w:name="Colorful Shading Accent 4" w:uiPriority="71" w:semiHidden="0" w:unhideWhenUsed="0"/>
-    <w:lsdException w:name="Colorful List Accent 4" w:uiPriority="72" w:semiHidden="0" w:unhideWhenUsed="0"/>
-    <w:lsdException w:name="Colorful Grid Accent 4" w:uiPriority="73" w:semiHidden="0" w:unhideWhenUsed="0"/>
-    <w:lsdException w:name="Light Shading Accent 5" w:uiPriority="60" w:semiHidden="0" w:unhideWhenUsed="0"/>
-    <w:lsdException w:name="Light List Accent 5" w:uiPriority="61" w:semiHidden="0" w:unhideWhenUsed="0"/>
-    <w:lsdException w:name="Light Grid Accent 5" w:uiPriority="62" w:semiHidden="0" w:unhideWhenUsed="0"/>
-    <w:lsdException w:name="Medium Shading 1 Accent 5" w:uiPriority="63" w:semiHidden="0" w:unhideWhenUsed="0"/>
-    <w:lsdException w:name="Medium Shading 2 Accent 5" w:uiPriority="64" w:semiHidden="0" w:unhideWhenUsed="0"/>
-    <w:lsdException w:name="Medium List 1 Accent 5" w:uiPriority="65" w:semiHidden="0" w:unhideWhenUsed="0"/>
-    <w:lsdException w:name="Medium List 2 Accent 5" w:uiPriority="66" w:semiHidden="0" w:unhideWhenUsed="0"/>
-    <w:lsdException w:name="Medium Grid 1 Accent 5" w:uiPriority="67" w:semiHidden="0" w:unhideWhenUsed="0"/>
-    <w:lsdException w:name="Medium Grid 2 Accent 5" w:uiPriority="68" w:semiHidden="0" w:unhideWhenUsed="0"/>
-    <w:lsdException w:name="Medium Grid 3 Accent 5" w:uiPriority="69" w:semiHidden="0" w:unhideWhenUsed="0"/>
-    <w:lsdException w:name="Dark List Accent 5" w:uiPriority="70" w:semiHidden="0" w:unhideWhenUsed="0"/>
-    <w:lsdException w:name="Colorful Shading Accent 5" w:uiPriority="71" w:semiHidden="0" w:unhideWhenUsed="0"/>
-    <w:lsdException w:name="Colorful List Accent 5" w:uiPriority="72" w:semiHidden="0" w:unhideWhenUsed="0"/>
-    <w:lsdException w:name="Colorful Grid Accent 5" w:uiPriority="73" w:semiHidden="0" w:unhideWhenUsed="0"/>
-    <w:lsdException w:name="Light Shading Accent 6" w:uiPriority="60" w:semiHidden="0" w:unhideWhenUsed="0"/>
-    <w:lsdException w:name="Light List Accent 6" w:uiPriority="61" w:semiHidden="0" w:unhideWhenUsed="0"/>
-    <w:lsdException w:name="Light Grid Accent 6" w:uiPriority="62" w:semiHidden="0" w:unhideWhenUsed="0"/>
-    <w:lsdException w:name="Medium Shading 1 Accent 6" w:uiPriority="63" w:semiHidden="0" w:unhideWhenUsed="0"/>
-    <w:lsdException w:name="Medium Shading 2 Accent 6" w:uiPriority="64" w:semiHidden="0" w:unhideWhenUsed="0"/>
-    <w:lsdException w:name="Medium List 1 Accent 6" w:uiPriority="65" w:semiHidden="0" w:unhideWhenUsed="0"/>
-    <w:lsdException w:name="Medium List 2 Accent 6" w:uiPriority="66" w:semiHidden="0" w:unhideWhenUsed="0"/>
-    <w:lsdException w:name="Medium Grid 1 Accent 6" w:uiPriority="67" w:semiHidden="0" w:unhideWhenUsed="0"/>
-    <w:lsdException w:name="Medium Grid 2 Accent 6" w:uiPriority="68" w:semiHidden="0" w:unhideWhenUsed="0"/>
-    <w:lsdException w:name="Medium Grid 3 Accent 6" w:uiPriority="69" w:semiHidden="0" w:unhideWhenUsed="0"/>
-    <w:lsdException w:name="Dark List Accent 6" w:uiPriority="70" w:semiHidden="0" w:unhideWhenUsed="0"/>
-    <w:lsdException w:name="Colorful Shading Accent 6" w:uiPriority="71" w:semiHidden="0" w:unhideWhenUsed="0"/>
-    <w:lsdException w:name="Colorful List Accent 6" w:uiPriority="72" w:semiHidden="0" w:unhideWhenUsed="0"/>
-    <w:lsdException w:name="Colorful Grid Accent 6" w:uiPriority="73" w:semiHidden="0" w:unhideWhenUsed="0"/>
-    <w:lsdException w:name="Subtle Emphasis" w:uiPriority="19" w:semiHidden="0" w:unhideWhenUsed="0" w:qFormat="1"/>
-    <w:lsdException w:name="Intense Emphasis" w:uiPriority="21" w:semiHidden="0" w:unhideWhenUsed="0" w:qFormat="1"/>
-    <w:lsdException w:name="Subtle Reference" w:uiPriority="31" w:semiHidden="0" w:unhideWhenUsed="0" w:qFormat="1"/>
-    <w:lsdException w:name="Intense Reference" w:uiPriority="32" w:semiHidden="0" w:unhideWhenUsed="0" w:qFormat="1"/>
-    <w:lsdException w:name="Book Title" w:uiPriority="33" w:semiHidden="0" w:unhideWhenUsed="0" w:qFormat="1"/>
-    <w:lsdException w:name="Bibliography" w:uiPriority="37"/>
-    <w:lsdException w:name="TOC Heading" w:uiPriority="39" w:qFormat="1"/>
-  </w:latentStyles>
-  <w:style w:type="paragraph" w:styleId="Normal" w:default="1">
-    <w:name w:val="Normal"/>
-    <w:qFormat/>
-    <w:rsid w:val="00037516"/>
-  </w:style>
-  <w:style w:type="character" w:styleId="DefaultParagraphFont" w:default="1">
-    <w:name w:val="Default Paragraph Font"/>
-    <w:uiPriority w:val="1"/>
-    <w:semiHidden/>
-    <w:unhideWhenUsed/>
-  </w:style>
-  <w:style w:type="table" w:styleId="TableNormal" w:default="1">
-    <w:name w:val="Normal Table"/>
-    <w:uiPriority w:val="99"/>
-    <w:semiHidden/>
-    <w:unhideWhenUsed/>
-    <w:tblPr>
-      <w:tblInd w:w="0" w:type="dxa"/>
-      <w:tblCellMar>
-        <w:top w:w="0" w:type="dxa"/>
-        <w:left w:w="108" w:type="dxa"/>
-        <w:bottom w:w="0" w:type="dxa"/>
-        <w:right w:w="108" w:type="dxa"/>
-      </w:tblCellMar>
-    </w:tblPr>
-  </w:style>
-  <w:style w:type="numbering" w:styleId="NoList" w:default="1">
-    <w:name w:val="No List"/>
-    <w:uiPriority w:val="99"/>
-    <w:semiHidden/>
-    <w:unhideWhenUsed/>
-  </w:style>
-  <w:style w:type="paragraph" w:styleId="Default" w:customStyle="1">
-    <w:name w:val="Default"/>
-    <w:rsid w:val="006B6DB6"/>
-    <w:pPr>
-      <w:autoSpaceDE w:val="0"/>
-      <w:autoSpaceDN w:val="0"/>
-      <w:adjustRightInd w:val="0"/>
-      <w:spacing w:after="0" w:line="240" w:lineRule="auto"/>
-    </w:pPr>
-    <w:rPr>
-      <w:rFonts w:ascii="Calibri" w:hAnsi="Calibri" w:cs="Calibri"/>
-      <w:color w:val="000000"/>
-      <w:sz w:val="24"/>
-      <w:szCs w:val="24"/>
-    </w:rPr>
-  </w:style>
-  <w:style w:type="table" w:styleId="TableGrid">
-    <w:name w:val="Table Grid"/>
-    <w:basedOn w:val="TableNormal"/>
-    <w:uiPriority w:val="39"/>
-    <w:rsid w:val="006B6DB6"/>
-    <w:pPr>
-      <w:spacing w:after="0" w:line="240" w:lineRule="auto"/>
-    </w:pPr>
-    <w:tblPr>
-      <w:tblBorders>
-        <w:top w:val="single" w:color="auto" w:sz="4" w:space="0"/>
-        <w:left w:val="single" w:color="auto" w:sz="4" w:space="0"/>
-        <w:bottom w:val="single" w:color="auto" w:sz="4" w:space="0"/>
-        <w:right w:val="single" w:color="auto" w:sz="4" w:space="0"/>
-        <w:insideH w:val="single" w:color="auto" w:sz="4" w:space="0"/>
-        <w:insideV w:val="single" w:color="auto" w:sz="4" w:space="0"/>
-      </w:tblBorders>
-    </w:tblPr>
-  </w:style>
-  <w:style w:type="paragraph" w:styleId="BalloonText">
-    <w:name w:val="Balloon Text"/>
-    <w:basedOn w:val="Normal"/>
-    <w:link w:val="BalloonTextChar"/>
-    <w:uiPriority w:val="99"/>
-    <w:semiHidden/>
-    <w:unhideWhenUsed/>
-    <w:rsid w:val="00C27FA0"/>
-    <w:pPr>
-      <w:spacing w:after="0" w:line="240" w:lineRule="auto"/>
-    </w:pPr>
-    <w:rPr>
-      <w:rFonts w:ascii="Segoe UI" w:hAnsi="Segoe UI" w:cs="Segoe UI"/>
-      <w:sz w:val="18"/>
-      <w:szCs w:val="18"/>
-    </w:rPr>
-  </w:style>
-  <w:style w:type="character" w:styleId="BalloonTextChar" w:customStyle="1">
-    <w:name w:val="Balloon Text Char"/>
-    <w:basedOn w:val="DefaultParagraphFont"/>
-    <w:link w:val="BalloonText"/>
-    <w:uiPriority w:val="99"/>
-    <w:semiHidden/>
-    <w:rsid w:val="00C27FA0"/>
-    <w:rPr>
-      <w:rFonts w:ascii="Segoe UI" w:hAnsi="Segoe UI" w:cs="Segoe UI"/>
-      <w:sz w:val="18"/>
-      <w:szCs w:val="18"/>
-    </w:rPr>
-  </w:style>
-  <w:style w:type="paragraph" w:styleId="Header">
-    <w:name w:val="header"/>
-    <w:basedOn w:val="Normal"/>
-    <w:link w:val="HeaderChar"/>
-    <w:uiPriority w:val="99"/>
-    <w:unhideWhenUsed/>
-    <w:rsid w:val="00E601F7"/>
-    <w:pPr>
-      <w:tabs>
-        <w:tab w:val="center" w:pos="4680"/>
-        <w:tab w:val="right" w:pos="9360"/>
-      </w:tabs>
-      <w:spacing w:after="0" w:line="240" w:lineRule="auto"/>
-    </w:pPr>
-  </w:style>
-  <w:style w:type="character" w:styleId="HeaderChar" w:customStyle="1">
-    <w:name w:val="Header Char"/>
-    <w:basedOn w:val="DefaultParagraphFont"/>
-    <w:link w:val="Header"/>
-    <w:uiPriority w:val="99"/>
-    <w:rsid w:val="00E601F7"/>
-  </w:style>
-  <w:style w:type="paragraph" w:styleId="Footer">
-    <w:name w:val="footer"/>
-    <w:basedOn w:val="Normal"/>
-    <w:link w:val="FooterChar"/>
-    <w:uiPriority w:val="99"/>
-    <w:unhideWhenUsed/>
-    <w:rsid w:val="00E601F7"/>
-    <w:pPr>
-      <w:tabs>
-        <w:tab w:val="center" w:pos="4680"/>
-        <w:tab w:val="right" w:pos="9360"/>
-      </w:tabs>
-      <w:spacing w:after="0" w:line="240" w:lineRule="auto"/>
-    </w:pPr>
-  </w:style>
-  <w:style w:type="character" w:styleId="FooterChar" w:customStyle="1">
-    <w:name w:val="Footer Char"/>
-    <w:basedOn w:val="DefaultParagraphFont"/>
-    <w:link w:val="Footer"/>
-    <w:uiPriority w:val="99"/>
-    <w:rsid w:val="00E601F7"/>
-  </w:style>
-  <w:style w:type="paragraph" w:styleId="PlainText">
-    <w:name w:val="Plain Text"/>
-    <w:basedOn w:val="Normal"/>
-    <w:link w:val="PlainTextChar"/>
-    <w:uiPriority w:val="99"/>
-    <w:semiHidden/>
-    <w:unhideWhenUsed/>
-    <w:rsid w:val="00681032"/>
-    <w:pPr>
-      <w:spacing w:after="0" w:line="240" w:lineRule="auto"/>
-    </w:pPr>
-    <w:rPr>
-      <w:rFonts w:ascii="Calibri" w:hAnsi="Calibri" w:cs="Times New Roman"/>
-    </w:rPr>
-  </w:style>
-  <w:style w:type="character" w:styleId="PlainTextChar" w:customStyle="1">
-    <w:name w:val="Plain Text Char"/>
-    <w:basedOn w:val="DefaultParagraphFont"/>
-    <w:link w:val="PlainText"/>
-    <w:uiPriority w:val="99"/>
-    <w:semiHidden/>
-    <w:rsid w:val="00681032"/>
-    <w:rPr>
-      <w:rFonts w:ascii="Calibri" w:hAnsi="Calibri" w:cs="Times New Roman"/>
-    </w:rPr>
-  </w:style>
-  <w:style w:type="paragraph" w:styleId="ListParagraph">
-    <w:name w:val="List Paragraph"/>
-    <w:basedOn w:val="Normal"/>
-    <w:uiPriority w:val="34"/>
-    <w:qFormat/>
-    <w:rsid w:val="006942DE"/>
-    <w:pPr>
-      <w:ind w:left="720"/>
-      <w:contextualSpacing/>
-    </w:pPr>
-  </w:style>
-</w:styles>
-</file>
-
-<file path=word/stylesWithEffects.xml><?xml version="1.0" encoding="utf-8"?>
-<w:styles xmlns:wpc="http://schemas.microsoft.com/office/word/2010/wordprocessingCanvas" xmlns:mc="http://schemas.openxmlformats.org/markup-compatibility/2006" xmlns:o="urn:schemas-microsoft-com:office:office" xmlns:r="http://schemas.openxmlformats.org/officeDocument/2006/relationships" xmlns:m="http://schemas.openxmlformats.org/officeDocument/2006/math" xmlns:v="urn:schemas-microsoft-com:vml" xmlns:wp14="http://schemas.microsoft.com/office/word/2010/wordprocessingDrawing" xmlns:wp="http://schemas.openxmlformats.org/drawingml/2006/wordprocessingDrawing" xmlns:w10="urn:schemas-microsoft-com:office:word" xmlns:w="http://schemas.openxmlformats.org/wordprocessingml/2006/main" xmlns:w14="http://schemas.microsoft.com/office/word/2010/wordml" xmlns:wpg="http://schemas.microsoft.com/office/word/2010/wordprocessingGroup" xmlns:wpi="http://schemas.microsoft.com/office/word/2010/wordprocessingInk" xmlns:wne="http://schemas.microsoft.com/office/word/2006/wordml" xmlns:wps="http://schemas.microsoft.com/office/word/2010/wordprocessingShape" mc:Ignorable="w14 wp14">
+<w:styles xmlns:mc="http://schemas.openxmlformats.org/markup-compatibility/2006" xmlns:r="http://schemas.openxmlformats.org/officeDocument/2006/relationships" xmlns:w="http://schemas.openxmlformats.org/wordprocessingml/2006/main" xmlns:w14="http://schemas.microsoft.com/office/word/2010/wordml" xmlns:w15="http://schemas.microsoft.com/office/word/2012/wordml" xmlns:w16se="http://schemas.microsoft.com/office/word/2015/wordml/symex" mc:Ignorable="w14 w15 w16se">
   <w:docDefaults>
     <w:rPrDefault>
       <w:rPr>
@@ -3835,144 +3598,378 @@
       </w:pPr>
     </w:pPrDefault>
   </w:docDefaults>
-  <w:latentStyles w:defLockedState="0" w:defUIPriority="99" w:defSemiHidden="1" w:defUnhideWhenUsed="1" w:defQFormat="0" w:count="267">
-    <w:lsdException w:name="Normal" w:semiHidden="0" w:uiPriority="0" w:unhideWhenUsed="0" w:qFormat="1"/>
-    <w:lsdException w:name="heading 1" w:semiHidden="0" w:uiPriority="9" w:unhideWhenUsed="0" w:qFormat="1"/>
-    <w:lsdException w:name="heading 2" w:uiPriority="9" w:qFormat="1"/>
-    <w:lsdException w:name="heading 3" w:uiPriority="9" w:qFormat="1"/>
-    <w:lsdException w:name="heading 4" w:uiPriority="9" w:qFormat="1"/>
-    <w:lsdException w:name="heading 5" w:uiPriority="9" w:qFormat="1"/>
-    <w:lsdException w:name="heading 6" w:uiPriority="9" w:qFormat="1"/>
-    <w:lsdException w:name="heading 7" w:uiPriority="9" w:qFormat="1"/>
-    <w:lsdException w:name="heading 8" w:uiPriority="9" w:qFormat="1"/>
-    <w:lsdException w:name="heading 9" w:uiPriority="9" w:qFormat="1"/>
-    <w:lsdException w:name="toc 1" w:uiPriority="39"/>
-    <w:lsdException w:name="toc 2" w:uiPriority="39"/>
-    <w:lsdException w:name="toc 3" w:uiPriority="39"/>
-    <w:lsdException w:name="toc 4" w:uiPriority="39"/>
-    <w:lsdException w:name="toc 5" w:uiPriority="39"/>
-    <w:lsdException w:name="toc 6" w:uiPriority="39"/>
-    <w:lsdException w:name="toc 7" w:uiPriority="39"/>
-    <w:lsdException w:name="toc 8" w:uiPriority="39"/>
-    <w:lsdException w:name="toc 9" w:uiPriority="39"/>
-    <w:lsdException w:name="caption" w:uiPriority="35" w:qFormat="1"/>
-    <w:lsdException w:name="Title" w:semiHidden="0" w:uiPriority="10" w:unhideWhenUsed="0" w:qFormat="1"/>
-    <w:lsdException w:name="Default Paragraph Font" w:uiPriority="1"/>
-    <w:lsdException w:name="Subtitle" w:semiHidden="0" w:uiPriority="11" w:unhideWhenUsed="0" w:qFormat="1"/>
-    <w:lsdException w:name="Strong" w:semiHidden="0" w:uiPriority="22" w:unhideWhenUsed="0" w:qFormat="1"/>
-    <w:lsdException w:name="Emphasis" w:semiHidden="0" w:uiPriority="20" w:unhideWhenUsed="0" w:qFormat="1"/>
-    <w:lsdException w:name="Table Grid" w:semiHidden="0" w:uiPriority="39" w:unhideWhenUsed="0"/>
-    <w:lsdException w:name="Placeholder Text" w:unhideWhenUsed="0"/>
-    <w:lsdException w:name="No Spacing" w:semiHidden="0" w:uiPriority="1" w:unhideWhenUsed="0" w:qFormat="1"/>
-    <w:lsdException w:name="Light Shading" w:semiHidden="0" w:uiPriority="60" w:unhideWhenUsed="0"/>
-    <w:lsdException w:name="Light List" w:semiHidden="0" w:uiPriority="61" w:unhideWhenUsed="0"/>
-    <w:lsdException w:name="Light Grid" w:semiHidden="0" w:uiPriority="62" w:unhideWhenUsed="0"/>
-    <w:lsdException w:name="Medium Shading 1" w:semiHidden="0" w:uiPriority="63" w:unhideWhenUsed="0"/>
-    <w:lsdException w:name="Medium Shading 2" w:semiHidden="0" w:uiPriority="64" w:unhideWhenUsed="0"/>
-    <w:lsdException w:name="Medium List 1" w:semiHidden="0" w:uiPriority="65" w:unhideWhenUsed="0"/>
-    <w:lsdException w:name="Medium List 2" w:semiHidden="0" w:uiPriority="66" w:unhideWhenUsed="0"/>
-    <w:lsdException w:name="Medium Grid 1" w:semiHidden="0" w:uiPriority="67" w:unhideWhenUsed="0"/>
-    <w:lsdException w:name="Medium Grid 2" w:semiHidden="0" w:uiPriority="68" w:unhideWhenUsed="0"/>
-    <w:lsdException w:name="Medium Grid 3" w:semiHidden="0" w:uiPriority="69" w:unhideWhenUsed="0"/>
-    <w:lsdException w:name="Dark List" w:semiHidden="0" w:uiPriority="70" w:unhideWhenUsed="0"/>
-    <w:lsdException w:name="Colorful Shading" w:semiHidden="0" w:uiPriority="71" w:unhideWhenUsed="0"/>
-    <w:lsdException w:name="Colorful List" w:semiHidden="0" w:uiPriority="72" w:unhideWhenUsed="0"/>
-    <w:lsdException w:name="Colorful Grid" w:semiHidden="0" w:uiPriority="73" w:unhideWhenUsed="0"/>
-    <w:lsdException w:name="Light Shading Accent 1" w:semiHidden="0" w:uiPriority="60" w:unhideWhenUsed="0"/>
-    <w:lsdException w:name="Light List Accent 1" w:semiHidden="0" w:uiPriority="61" w:unhideWhenUsed="0"/>
-    <w:lsdException w:name="Light Grid Accent 1" w:semiHidden="0" w:uiPriority="62" w:unhideWhenUsed="0"/>
-    <w:lsdException w:name="Medium Shading 1 Accent 1" w:semiHidden="0" w:uiPriority="63" w:unhideWhenUsed="0"/>
-    <w:lsdException w:name="Medium Shading 2 Accent 1" w:semiHidden="0" w:uiPriority="64" w:unhideWhenUsed="0"/>
-    <w:lsdException w:name="Medium List 1 Accent 1" w:semiHidden="0" w:uiPriority="65" w:unhideWhenUsed="0"/>
-    <w:lsdException w:name="Revision" w:unhideWhenUsed="0"/>
-    <w:lsdException w:name="List Paragraph" w:semiHidden="0" w:uiPriority="34" w:unhideWhenUsed="0" w:qFormat="1"/>
-    <w:lsdException w:name="Quote" w:semiHidden="0" w:uiPriority="29" w:unhideWhenUsed="0" w:qFormat="1"/>
-    <w:lsdException w:name="Intense Quote" w:semiHidden="0" w:uiPriority="30" w:unhideWhenUsed="0" w:qFormat="1"/>
-    <w:lsdException w:name="Medium List 2 Accent 1" w:semiHidden="0" w:uiPriority="66" w:unhideWhenUsed="0"/>
-    <w:lsdException w:name="Medium Grid 1 Accent 1" w:semiHidden="0" w:uiPriority="67" w:unhideWhenUsed="0"/>
-    <w:lsdException w:name="Medium Grid 2 Accent 1" w:semiHidden="0" w:uiPriority="68" w:unhideWhenUsed="0"/>
-    <w:lsdException w:name="Medium Grid 3 Accent 1" w:semiHidden="0" w:uiPriority="69" w:unhideWhenUsed="0"/>
-    <w:lsdException w:name="Dark List Accent 1" w:semiHidden="0" w:uiPriority="70" w:unhideWhenUsed="0"/>
-    <w:lsdException w:name="Colorful Shading Accent 1" w:semiHidden="0" w:uiPriority="71" w:unhideWhenUsed="0"/>
-    <w:lsdException w:name="Colorful List Accent 1" w:semiHidden="0" w:uiPriority="72" w:unhideWhenUsed="0"/>
-    <w:lsdException w:name="Colorful Grid Accent 1" w:semiHidden="0" w:uiPriority="73" w:unhideWhenUsed="0"/>
-    <w:lsdException w:name="Light Shading Accent 2" w:semiHidden="0" w:uiPriority="60" w:unhideWhenUsed="0"/>
-    <w:lsdException w:name="Light List Accent 2" w:semiHidden="0" w:uiPriority="61" w:unhideWhenUsed="0"/>
-    <w:lsdException w:name="Light Grid Accent 2" w:semiHidden="0" w:uiPriority="62" w:unhideWhenUsed="0"/>
-    <w:lsdException w:name="Medium Shading 1 Accent 2" w:semiHidden="0" w:uiPriority="63" w:unhideWhenUsed="0"/>
-    <w:lsdException w:name="Medium Shading 2 Accent 2" w:semiHidden="0" w:uiPriority="64" w:unhideWhenUsed="0"/>
-    <w:lsdException w:name="Medium List 1 Accent 2" w:semiHidden="0" w:uiPriority="65" w:unhideWhenUsed="0"/>
-    <w:lsdException w:name="Medium List 2 Accent 2" w:semiHidden="0" w:uiPriority="66" w:unhideWhenUsed="0"/>
-    <w:lsdException w:name="Medium Grid 1 Accent 2" w:semiHidden="0" w:uiPriority="67" w:unhideWhenUsed="0"/>
-    <w:lsdException w:name="Medium Grid 2 Accent 2" w:semiHidden="0" w:uiPriority="68" w:unhideWhenUsed="0"/>
-    <w:lsdException w:name="Medium Grid 3 Accent 2" w:semiHidden="0" w:uiPriority="69" w:unhideWhenUsed="0"/>
-    <w:lsdException w:name="Dark List Accent 2" w:semiHidden="0" w:uiPriority="70" w:unhideWhenUsed="0"/>
-    <w:lsdException w:name="Colorful Shading Accent 2" w:semiHidden="0" w:uiPriority="71" w:unhideWhenUsed="0"/>
-    <w:lsdException w:name="Colorful List Accent 2" w:semiHidden="0" w:uiPriority="72" w:unhideWhenUsed="0"/>
-    <w:lsdException w:name="Colorful Grid Accent 2" w:semiHidden="0" w:uiPriority="73" w:unhideWhenUsed="0"/>
-    <w:lsdException w:name="Light Shading Accent 3" w:semiHidden="0" w:uiPriority="60" w:unhideWhenUsed="0"/>
-    <w:lsdException w:name="Light List Accent 3" w:semiHidden="0" w:uiPriority="61" w:unhideWhenUsed="0"/>
-    <w:lsdException w:name="Light Grid Accent 3" w:semiHidden="0" w:uiPriority="62" w:unhideWhenUsed="0"/>
-    <w:lsdException w:name="Medium Shading 1 Accent 3" w:semiHidden="0" w:uiPriority="63" w:unhideWhenUsed="0"/>
-    <w:lsdException w:name="Medium Shading 2 Accent 3" w:semiHidden="0" w:uiPriority="64" w:unhideWhenUsed="0"/>
-    <w:lsdException w:name="Medium List 1 Accent 3" w:semiHidden="0" w:uiPriority="65" w:unhideWhenUsed="0"/>
-    <w:lsdException w:name="Medium List 2 Accent 3" w:semiHidden="0" w:uiPriority="66" w:unhideWhenUsed="0"/>
-    <w:lsdException w:name="Medium Grid 1 Accent 3" w:semiHidden="0" w:uiPriority="67" w:unhideWhenUsed="0"/>
-    <w:lsdException w:name="Medium Grid 2 Accent 3" w:semiHidden="0" w:uiPriority="68" w:unhideWhenUsed="0"/>
-    <w:lsdException w:name="Medium Grid 3 Accent 3" w:semiHidden="0" w:uiPriority="69" w:unhideWhenUsed="0"/>
-    <w:lsdException w:name="Dark List Accent 3" w:semiHidden="0" w:uiPriority="70" w:unhideWhenUsed="0"/>
-    <w:lsdException w:name="Colorful Shading Accent 3" w:semiHidden="0" w:uiPriority="71" w:unhideWhenUsed="0"/>
-    <w:lsdException w:name="Colorful List Accent 3" w:semiHidden="0" w:uiPriority="72" w:unhideWhenUsed="0"/>
-    <w:lsdException w:name="Colorful Grid Accent 3" w:semiHidden="0" w:uiPriority="73" w:unhideWhenUsed="0"/>
-    <w:lsdException w:name="Light Shading Accent 4" w:semiHidden="0" w:uiPriority="60" w:unhideWhenUsed="0"/>
-    <w:lsdException w:name="Light List Accent 4" w:semiHidden="0" w:uiPriority="61" w:unhideWhenUsed="0"/>
-    <w:lsdException w:name="Light Grid Accent 4" w:semiHidden="0" w:uiPriority="62" w:unhideWhenUsed="0"/>
-    <w:lsdException w:name="Medium Shading 1 Accent 4" w:semiHidden="0" w:uiPriority="63" w:unhideWhenUsed="0"/>
-    <w:lsdException w:name="Medium Shading 2 Accent 4" w:semiHidden="0" w:uiPriority="64" w:unhideWhenUsed="0"/>
-    <w:lsdException w:name="Medium List 1 Accent 4" w:semiHidden="0" w:uiPriority="65" w:unhideWhenUsed="0"/>
-    <w:lsdException w:name="Medium List 2 Accent 4" w:semiHidden="0" w:uiPriority="66" w:unhideWhenUsed="0"/>
-    <w:lsdException w:name="Medium Grid 1 Accent 4" w:semiHidden="0" w:uiPriority="67" w:unhideWhenUsed="0"/>
-    <w:lsdException w:name="Medium Grid 2 Accent 4" w:semiHidden="0" w:uiPriority="68" w:unhideWhenUsed="0"/>
-    <w:lsdException w:name="Medium Grid 3 Accent 4" w:semiHidden="0" w:uiPriority="69" w:unhideWhenUsed="0"/>
-    <w:lsdException w:name="Dark List Accent 4" w:semiHidden="0" w:uiPriority="70" w:unhideWhenUsed="0"/>
-    <w:lsdException w:name="Colorful Shading Accent 4" w:semiHidden="0" w:uiPriority="71" w:unhideWhenUsed="0"/>
-    <w:lsdException w:name="Colorful List Accent 4" w:semiHidden="0" w:uiPriority="72" w:unhideWhenUsed="0"/>
-    <w:lsdException w:name="Colorful Grid Accent 4" w:semiHidden="0" w:uiPriority="73" w:unhideWhenUsed="0"/>
-    <w:lsdException w:name="Light Shading Accent 5" w:semiHidden="0" w:uiPriority="60" w:unhideWhenUsed="0"/>
-    <w:lsdException w:name="Light List Accent 5" w:semiHidden="0" w:uiPriority="61" w:unhideWhenUsed="0"/>
-    <w:lsdException w:name="Light Grid Accent 5" w:semiHidden="0" w:uiPriority="62" w:unhideWhenUsed="0"/>
-    <w:lsdException w:name="Medium Shading 1 Accent 5" w:semiHidden="0" w:uiPriority="63" w:unhideWhenUsed="0"/>
-    <w:lsdException w:name="Medium Shading 2 Accent 5" w:semiHidden="0" w:uiPriority="64" w:unhideWhenUsed="0"/>
-    <w:lsdException w:name="Medium List 1 Accent 5" w:semiHidden="0" w:uiPriority="65" w:unhideWhenUsed="0"/>
-    <w:lsdException w:name="Medium List 2 Accent 5" w:semiHidden="0" w:uiPriority="66" w:unhideWhenUsed="0"/>
-    <w:lsdException w:name="Medium Grid 1 Accent 5" w:semiHidden="0" w:uiPriority="67" w:unhideWhenUsed="0"/>
-    <w:lsdException w:name="Medium Grid 2 Accent 5" w:semiHidden="0" w:uiPriority="68" w:unhideWhenUsed="0"/>
-    <w:lsdException w:name="Medium Grid 3 Accent 5" w:semiHidden="0" w:uiPriority="69" w:unhideWhenUsed="0"/>
-    <w:lsdException w:name="Dark List Accent 5" w:semiHidden="0" w:uiPriority="70" w:unhideWhenUsed="0"/>
-    <w:lsdException w:name="Colorful Shading Accent 5" w:semiHidden="0" w:uiPriority="71" w:unhideWhenUsed="0"/>
-    <w:lsdException w:name="Colorful List Accent 5" w:semiHidden="0" w:uiPriority="72" w:unhideWhenUsed="0"/>
-    <w:lsdException w:name="Colorful Grid Accent 5" w:semiHidden="0" w:uiPriority="73" w:unhideWhenUsed="0"/>
-    <w:lsdException w:name="Light Shading Accent 6" w:semiHidden="0" w:uiPriority="60" w:unhideWhenUsed="0"/>
-    <w:lsdException w:name="Light List Accent 6" w:semiHidden="0" w:uiPriority="61" w:unhideWhenUsed="0"/>
-    <w:lsdException w:name="Light Grid Accent 6" w:semiHidden="0" w:uiPriority="62" w:unhideWhenUsed="0"/>
-    <w:lsdException w:name="Medium Shading 1 Accent 6" w:semiHidden="0" w:uiPriority="63" w:unhideWhenUsed="0"/>
-    <w:lsdException w:name="Medium Shading 2 Accent 6" w:semiHidden="0" w:uiPriority="64" w:unhideWhenUsed="0"/>
-    <w:lsdException w:name="Medium List 1 Accent 6" w:semiHidden="0" w:uiPriority="65" w:unhideWhenUsed="0"/>
-    <w:lsdException w:name="Medium List 2 Accent 6" w:semiHidden="0" w:uiPriority="66" w:unhideWhenUsed="0"/>
-    <w:lsdException w:name="Medium Grid 1 Accent 6" w:semiHidden="0" w:uiPriority="67" w:unhideWhenUsed="0"/>
-    <w:lsdException w:name="Medium Grid 2 Accent 6" w:semiHidden="0" w:uiPriority="68" w:unhideWhenUsed="0"/>
-    <w:lsdException w:name="Medium Grid 3 Accent 6" w:semiHidden="0" w:uiPriority="69" w:unhideWhenUsed="0"/>
-    <w:lsdException w:name="Dark List Accent 6" w:semiHidden="0" w:uiPriority="70" w:unhideWhenUsed="0"/>
-    <w:lsdException w:name="Colorful Shading Accent 6" w:semiHidden="0" w:uiPriority="71" w:unhideWhenUsed="0"/>
-    <w:lsdException w:name="Colorful List Accent 6" w:semiHidden="0" w:uiPriority="72" w:unhideWhenUsed="0"/>
-    <w:lsdException w:name="Colorful Grid Accent 6" w:semiHidden="0" w:uiPriority="73" w:unhideWhenUsed="0"/>
-    <w:lsdException w:name="Subtle Emphasis" w:semiHidden="0" w:uiPriority="19" w:unhideWhenUsed="0" w:qFormat="1"/>
-    <w:lsdException w:name="Intense Emphasis" w:semiHidden="0" w:uiPriority="21" w:unhideWhenUsed="0" w:qFormat="1"/>
-    <w:lsdException w:name="Subtle Reference" w:semiHidden="0" w:uiPriority="31" w:unhideWhenUsed="0" w:qFormat="1"/>
-    <w:lsdException w:name="Intense Reference" w:semiHidden="0" w:uiPriority="32" w:unhideWhenUsed="0" w:qFormat="1"/>
-    <w:lsdException w:name="Book Title" w:semiHidden="0" w:uiPriority="33" w:unhideWhenUsed="0" w:qFormat="1"/>
-    <w:lsdException w:name="Bibliography" w:uiPriority="37"/>
-    <w:lsdException w:name="TOC Heading" w:uiPriority="39" w:qFormat="1"/>
+  <w:latentStyles w:defLockedState="0" w:defUIPriority="99" w:defSemiHidden="0" w:defUnhideWhenUsed="0" w:defQFormat="0" w:count="371">
+    <w:lsdException w:name="Normal" w:uiPriority="0" w:qFormat="1"/>
+    <w:lsdException w:name="heading 1" w:uiPriority="9" w:qFormat="1"/>
+    <w:lsdException w:name="heading 2" w:semiHidden="1" w:uiPriority="9" w:unhideWhenUsed="1" w:qFormat="1"/>
+    <w:lsdException w:name="heading 3" w:semiHidden="1" w:uiPriority="9" w:unhideWhenUsed="1" w:qFormat="1"/>
+    <w:lsdException w:name="heading 4" w:semiHidden="1" w:uiPriority="9" w:unhideWhenUsed="1" w:qFormat="1"/>
+    <w:lsdException w:name="heading 5" w:semiHidden="1" w:uiPriority="9" w:unhideWhenUsed="1" w:qFormat="1"/>
+    <w:lsdException w:name="heading 6" w:semiHidden="1" w:uiPriority="9" w:unhideWhenUsed="1" w:qFormat="1"/>
+    <w:lsdException w:name="heading 7" w:semiHidden="1" w:uiPriority="9" w:unhideWhenUsed="1" w:qFormat="1"/>
+    <w:lsdException w:name="heading 8" w:semiHidden="1" w:uiPriority="9" w:unhideWhenUsed="1" w:qFormat="1"/>
+    <w:lsdException w:name="heading 9" w:semiHidden="1" w:uiPriority="9" w:unhideWhenUsed="1" w:qFormat="1"/>
+    <w:lsdException w:name="index 1" w:semiHidden="1" w:unhideWhenUsed="1"/>
+    <w:lsdException w:name="index 2" w:semiHidden="1" w:unhideWhenUsed="1"/>
+    <w:lsdException w:name="index 3" w:semiHidden="1" w:unhideWhenUsed="1"/>
+    <w:lsdException w:name="index 4" w:semiHidden="1" w:unhideWhenUsed="1"/>
+    <w:lsdException w:name="index 5" w:semiHidden="1" w:unhideWhenUsed="1"/>
+    <w:lsdException w:name="index 6" w:semiHidden="1" w:unhideWhenUsed="1"/>
+    <w:lsdException w:name="index 7" w:semiHidden="1" w:unhideWhenUsed="1"/>
+    <w:lsdException w:name="index 8" w:semiHidden="1" w:unhideWhenUsed="1"/>
+    <w:lsdException w:name="index 9" w:semiHidden="1" w:unhideWhenUsed="1"/>
+    <w:lsdException w:name="toc 1" w:semiHidden="1" w:uiPriority="39" w:unhideWhenUsed="1"/>
+    <w:lsdException w:name="toc 2" w:semiHidden="1" w:uiPriority="39" w:unhideWhenUsed="1"/>
+    <w:lsdException w:name="toc 3" w:semiHidden="1" w:uiPriority="39" w:unhideWhenUsed="1"/>
+    <w:lsdException w:name="toc 4" w:semiHidden="1" w:uiPriority="39" w:unhideWhenUsed="1"/>
+    <w:lsdException w:name="toc 5" w:semiHidden="1" w:uiPriority="39" w:unhideWhenUsed="1"/>
+    <w:lsdException w:name="toc 6" w:semiHidden="1" w:uiPriority="39" w:unhideWhenUsed="1"/>
+    <w:lsdException w:name="toc 7" w:semiHidden="1" w:uiPriority="39" w:unhideWhenUsed="1"/>
+    <w:lsdException w:name="toc 8" w:semiHidden="1" w:uiPriority="39" w:unhideWhenUsed="1"/>
+    <w:lsdException w:name="toc 9" w:semiHidden="1" w:uiPriority="39" w:unhideWhenUsed="1"/>
+    <w:lsdException w:name="Normal Indent" w:semiHidden="1" w:unhideWhenUsed="1"/>
+    <w:lsdException w:name="footnote text" w:semiHidden="1" w:unhideWhenUsed="1"/>
+    <w:lsdException w:name="annotation text" w:semiHidden="1" w:unhideWhenUsed="1"/>
+    <w:lsdException w:name="header" w:semiHidden="1" w:unhideWhenUsed="1"/>
+    <w:lsdException w:name="footer" w:semiHidden="1" w:unhideWhenUsed="1"/>
+    <w:lsdException w:name="index heading" w:semiHidden="1" w:unhideWhenUsed="1"/>
+    <w:lsdException w:name="caption" w:semiHidden="1" w:uiPriority="35" w:unhideWhenUsed="1" w:qFormat="1"/>
+    <w:lsdException w:name="table of figures" w:semiHidden="1" w:unhideWhenUsed="1"/>
+    <w:lsdException w:name="envelope address" w:semiHidden="1" w:unhideWhenUsed="1"/>
+    <w:lsdException w:name="envelope return" w:semiHidden="1" w:unhideWhenUsed="1"/>
+    <w:lsdException w:name="footnote reference" w:semiHidden="1" w:unhideWhenUsed="1"/>
+    <w:lsdException w:name="annotation reference" w:semiHidden="1" w:unhideWhenUsed="1"/>
+    <w:lsdException w:name="line number" w:semiHidden="1" w:unhideWhenUsed="1"/>
+    <w:lsdException w:name="page number" w:semiHidden="1" w:unhideWhenUsed="1"/>
+    <w:lsdException w:name="endnote reference" w:semiHidden="1" w:unhideWhenUsed="1"/>
+    <w:lsdException w:name="endnote text" w:semiHidden="1" w:unhideWhenUsed="1"/>
+    <w:lsdException w:name="table of authorities" w:semiHidden="1" w:unhideWhenUsed="1"/>
+    <w:lsdException w:name="macro" w:semiHidden="1" w:unhideWhenUsed="1"/>
+    <w:lsdException w:name="toa heading" w:semiHidden="1" w:unhideWhenUsed="1"/>
+    <w:lsdException w:name="List" w:semiHidden="1" w:unhideWhenUsed="1"/>
+    <w:lsdException w:name="List Bullet" w:semiHidden="1" w:unhideWhenUsed="1"/>
+    <w:lsdException w:name="List Number" w:semiHidden="1" w:unhideWhenUsed="1"/>
+    <w:lsdException w:name="List 2" w:semiHidden="1" w:unhideWhenUsed="1"/>
+    <w:lsdException w:name="List 3" w:semiHidden="1" w:unhideWhenUsed="1"/>
+    <w:lsdException w:name="List 4" w:semiHidden="1" w:unhideWhenUsed="1"/>
+    <w:lsdException w:name="List 5" w:semiHidden="1" w:unhideWhenUsed="1"/>
+    <w:lsdException w:name="List Bullet 2" w:semiHidden="1" w:unhideWhenUsed="1"/>
+    <w:lsdException w:name="List Bullet 3" w:semiHidden="1" w:unhideWhenUsed="1"/>
+    <w:lsdException w:name="List Bullet 4" w:semiHidden="1" w:unhideWhenUsed="1"/>
+    <w:lsdException w:name="List Bullet 5" w:semiHidden="1" w:unhideWhenUsed="1"/>
+    <w:lsdException w:name="List Number 2" w:semiHidden="1" w:unhideWhenUsed="1"/>
+    <w:lsdException w:name="List Number 3" w:semiHidden="1" w:unhideWhenUsed="1"/>
+    <w:lsdException w:name="List Number 4" w:semiHidden="1" w:unhideWhenUsed="1"/>
+    <w:lsdException w:name="List Number 5" w:semiHidden="1" w:unhideWhenUsed="1"/>
+    <w:lsdException w:name="Title" w:uiPriority="10" w:qFormat="1"/>
+    <w:lsdException w:name="Closing" w:semiHidden="1" w:unhideWhenUsed="1"/>
+    <w:lsdException w:name="Signature" w:semiHidden="1" w:unhideWhenUsed="1"/>
+    <w:lsdException w:name="Default Paragraph Font" w:semiHidden="1" w:uiPriority="1" w:unhideWhenUsed="1"/>
+    <w:lsdException w:name="Body Text" w:semiHidden="1" w:unhideWhenUsed="1"/>
+    <w:lsdException w:name="Body Text Indent" w:semiHidden="1" w:unhideWhenUsed="1"/>
+    <w:lsdException w:name="List Continue" w:semiHidden="1" w:unhideWhenUsed="1"/>
+    <w:lsdException w:name="List Continue 2" w:semiHidden="1" w:unhideWhenUsed="1"/>
+    <w:lsdException w:name="List Continue 3" w:semiHidden="1" w:unhideWhenUsed="1"/>
+    <w:lsdException w:name="List Continue 4" w:semiHidden="1" w:unhideWhenUsed="1"/>
+    <w:lsdException w:name="List Continue 5" w:semiHidden="1" w:unhideWhenUsed="1"/>
+    <w:lsdException w:name="Message Header" w:semiHidden="1" w:unhideWhenUsed="1"/>
+    <w:lsdException w:name="Subtitle" w:uiPriority="11" w:qFormat="1"/>
+    <w:lsdException w:name="Salutation" w:semiHidden="1" w:unhideWhenUsed="1"/>
+    <w:lsdException w:name="Date" w:semiHidden="1" w:unhideWhenUsed="1"/>
+    <w:lsdException w:name="Body Text First Indent" w:semiHidden="1" w:unhideWhenUsed="1"/>
+    <w:lsdException w:name="Body Text First Indent 2" w:semiHidden="1" w:unhideWhenUsed="1"/>
+    <w:lsdException w:name="Note Heading" w:semiHidden="1" w:unhideWhenUsed="1"/>
+    <w:lsdException w:name="Body Text 2" w:semiHidden="1" w:unhideWhenUsed="1"/>
+    <w:lsdException w:name="Body Text 3" w:semiHidden="1" w:unhideWhenUsed="1"/>
+    <w:lsdException w:name="Body Text Indent 2" w:semiHidden="1" w:unhideWhenUsed="1"/>
+    <w:lsdException w:name="Body Text Indent 3" w:semiHidden="1" w:unhideWhenUsed="1"/>
+    <w:lsdException w:name="Block Text" w:semiHidden="1" w:unhideWhenUsed="1"/>
+    <w:lsdException w:name="Hyperlink" w:semiHidden="1" w:unhideWhenUsed="1"/>
+    <w:lsdException w:name="FollowedHyperlink" w:semiHidden="1" w:unhideWhenUsed="1"/>
+    <w:lsdException w:name="Strong" w:uiPriority="22" w:qFormat="1"/>
+    <w:lsdException w:name="Emphasis" w:uiPriority="20" w:qFormat="1"/>
+    <w:lsdException w:name="Document Map" w:semiHidden="1" w:unhideWhenUsed="1"/>
+    <w:lsdException w:name="Plain Text" w:semiHidden="1" w:unhideWhenUsed="1"/>
+    <w:lsdException w:name="E-mail Signature" w:semiHidden="1" w:unhideWhenUsed="1"/>
+    <w:lsdException w:name="HTML Top of Form" w:semiHidden="1" w:unhideWhenUsed="1"/>
+    <w:lsdException w:name="HTML Bottom of Form" w:semiHidden="1" w:unhideWhenUsed="1"/>
+    <w:lsdException w:name="Normal (Web)" w:semiHidden="1" w:unhideWhenUsed="1"/>
+    <w:lsdException w:name="HTML Acronym" w:semiHidden="1" w:unhideWhenUsed="1"/>
+    <w:lsdException w:name="HTML Address" w:semiHidden="1" w:unhideWhenUsed="1"/>
+    <w:lsdException w:name="HTML Cite" w:semiHidden="1" w:unhideWhenUsed="1"/>
+    <w:lsdException w:name="HTML Code" w:semiHidden="1" w:unhideWhenUsed="1"/>
+    <w:lsdException w:name="HTML Definition" w:semiHidden="1" w:unhideWhenUsed="1"/>
+    <w:lsdException w:name="HTML Keyboard" w:semiHidden="1" w:unhideWhenUsed="1"/>
+    <w:lsdException w:name="HTML Preformatted" w:semiHidden="1" w:unhideWhenUsed="1"/>
+    <w:lsdException w:name="HTML Sample" w:semiHidden="1" w:unhideWhenUsed="1"/>
+    <w:lsdException w:name="HTML Typewriter" w:semiHidden="1" w:unhideWhenUsed="1"/>
+    <w:lsdException w:name="HTML Variable" w:semiHidden="1" w:unhideWhenUsed="1"/>
+    <w:lsdException w:name="Normal Table" w:semiHidden="1" w:unhideWhenUsed="1"/>
+    <w:lsdException w:name="annotation subject" w:semiHidden="1" w:unhideWhenUsed="1"/>
+    <w:lsdException w:name="No List" w:semiHidden="1" w:unhideWhenUsed="1"/>
+    <w:lsdException w:name="Outline List 1" w:semiHidden="1" w:unhideWhenUsed="1"/>
+    <w:lsdException w:name="Outline List 2" w:semiHidden="1" w:unhideWhenUsed="1"/>
+    <w:lsdException w:name="Outline List 3" w:semiHidden="1" w:unhideWhenUsed="1"/>
+    <w:lsdException w:name="Table Simple 1" w:semiHidden="1" w:unhideWhenUsed="1"/>
+    <w:lsdException w:name="Table Simple 2" w:semiHidden="1" w:unhideWhenUsed="1"/>
+    <w:lsdException w:name="Table Simple 3" w:semiHidden="1" w:unhideWhenUsed="1"/>
+    <w:lsdException w:name="Table Classic 1" w:semiHidden="1" w:unhideWhenUsed="1"/>
+    <w:lsdException w:name="Table Classic 2" w:semiHidden="1" w:unhideWhenUsed="1"/>
+    <w:lsdException w:name="Table Classic 3" w:semiHidden="1" w:unhideWhenUsed="1"/>
+    <w:lsdException w:name="Table Classic 4" w:semiHidden="1" w:unhideWhenUsed="1"/>
+    <w:lsdException w:name="Table Colorful 1" w:semiHidden="1" w:unhideWhenUsed="1"/>
+    <w:lsdException w:name="Table Colorful 2" w:semiHidden="1" w:unhideWhenUsed="1"/>
+    <w:lsdException w:name="Table Colorful 3" w:semiHidden="1" w:unhideWhenUsed="1"/>
+    <w:lsdException w:name="Table Columns 1" w:semiHidden="1" w:unhideWhenUsed="1"/>
+    <w:lsdException w:name="Table Columns 2" w:semiHidden="1" w:unhideWhenUsed="1"/>
+    <w:lsdException w:name="Table Columns 3" w:semiHidden="1" w:unhideWhenUsed="1"/>
+    <w:lsdException w:name="Table Columns 4" w:semiHidden="1" w:unhideWhenUsed="1"/>
+    <w:lsdException w:name="Table Columns 5" w:semiHidden="1" w:unhideWhenUsed="1"/>
+    <w:lsdException w:name="Table Grid 1" w:semiHidden="1" w:unhideWhenUsed="1"/>
+    <w:lsdException w:name="Table Grid 2" w:semiHidden="1" w:unhideWhenUsed="1"/>
+    <w:lsdException w:name="Table Grid 3" w:semiHidden="1" w:unhideWhenUsed="1"/>
+    <w:lsdException w:name="Table Grid 4" w:semiHidden="1" w:unhideWhenUsed="1"/>
+    <w:lsdException w:name="Table Grid 5" w:semiHidden="1" w:unhideWhenUsed="1"/>
+    <w:lsdException w:name="Table Grid 6" w:semiHidden="1" w:unhideWhenUsed="1"/>
+    <w:lsdException w:name="Table Grid 7" w:semiHidden="1" w:unhideWhenUsed="1"/>
+    <w:lsdException w:name="Table Grid 8" w:semiHidden="1" w:unhideWhenUsed="1"/>
+    <w:lsdException w:name="Table List 1" w:semiHidden="1" w:unhideWhenUsed="1"/>
+    <w:lsdException w:name="Table List 2" w:semiHidden="1" w:unhideWhenUsed="1"/>
+    <w:lsdException w:name="Table List 3" w:semiHidden="1" w:unhideWhenUsed="1"/>
+    <w:lsdException w:name="Table List 4" w:semiHidden="1" w:unhideWhenUsed="1"/>
+    <w:lsdException w:name="Table List 5" w:semiHidden="1" w:unhideWhenUsed="1"/>
+    <w:lsdException w:name="Table List 6" w:semiHidden="1" w:unhideWhenUsed="1"/>
+    <w:lsdException w:name="Table List 7" w:semiHidden="1" w:unhideWhenUsed="1"/>
+    <w:lsdException w:name="Table List 8" w:semiHidden="1" w:unhideWhenUsed="1"/>
+    <w:lsdException w:name="Table 3D effects 1" w:semiHidden="1" w:unhideWhenUsed="1"/>
+    <w:lsdException w:name="Table 3D effects 2" w:semiHidden="1" w:unhideWhenUsed="1"/>
+    <w:lsdException w:name="Table 3D effects 3" w:semiHidden="1" w:unhideWhenUsed="1"/>
+    <w:lsdException w:name="Table Contemporary" w:semiHidden="1" w:unhideWhenUsed="1"/>
+    <w:lsdException w:name="Table Elegant" w:semiHidden="1" w:unhideWhenUsed="1"/>
+    <w:lsdException w:name="Table Professional" w:semiHidden="1" w:unhideWhenUsed="1"/>
+    <w:lsdException w:name="Table Subtle 1" w:semiHidden="1" w:unhideWhenUsed="1"/>
+    <w:lsdException w:name="Table Subtle 2" w:semiHidden="1" w:unhideWhenUsed="1"/>
+    <w:lsdException w:name="Table Web 1" w:semiHidden="1" w:unhideWhenUsed="1"/>
+    <w:lsdException w:name="Table Web 2" w:semiHidden="1" w:unhideWhenUsed="1"/>
+    <w:lsdException w:name="Table Web 3" w:semiHidden="1" w:unhideWhenUsed="1"/>
+    <w:lsdException w:name="Balloon Text" w:semiHidden="1" w:unhideWhenUsed="1"/>
+    <w:lsdException w:name="Table Grid" w:uiPriority="39"/>
+    <w:lsdException w:name="Table Theme" w:semiHidden="1" w:unhideWhenUsed="1"/>
+    <w:lsdException w:name="Placeholder Text" w:semiHidden="1"/>
+    <w:lsdException w:name="No Spacing" w:uiPriority="1" w:qFormat="1"/>
+    <w:lsdException w:name="Light Shading" w:uiPriority="60"/>
+    <w:lsdException w:name="Light List" w:uiPriority="61"/>
+    <w:lsdException w:name="Light Grid" w:uiPriority="62"/>
+    <w:lsdException w:name="Medium Shading 1" w:uiPriority="63"/>
+    <w:lsdException w:name="Medium Shading 2" w:uiPriority="64"/>
+    <w:lsdException w:name="Medium List 1" w:uiPriority="65"/>
+    <w:lsdException w:name="Medium List 2" w:uiPriority="66"/>
+    <w:lsdException w:name="Medium Grid 1" w:uiPriority="67"/>
+    <w:lsdException w:name="Medium Grid 2" w:uiPriority="68"/>
+    <w:lsdException w:name="Medium Grid 3" w:uiPriority="69"/>
+    <w:lsdException w:name="Dark List" w:uiPriority="70"/>
+    <w:lsdException w:name="Colorful Shading" w:uiPriority="71"/>
+    <w:lsdException w:name="Colorful List" w:uiPriority="72"/>
+    <w:lsdException w:name="Colorful Grid" w:uiPriority="73"/>
+    <w:lsdException w:name="Light Shading Accent 1" w:uiPriority="60"/>
+    <w:lsdException w:name="Light List Accent 1" w:uiPriority="61"/>
+    <w:lsdException w:name="Light Grid Accent 1" w:uiPriority="62"/>
+    <w:lsdException w:name="Medium Shading 1 Accent 1" w:uiPriority="63"/>
+    <w:lsdException w:name="Medium Shading 2 Accent 1" w:uiPriority="64"/>
+    <w:lsdException w:name="Medium List 1 Accent 1" w:uiPriority="65"/>
+    <w:lsdException w:name="Revision" w:semiHidden="1"/>
+    <w:lsdException w:name="List Paragraph" w:uiPriority="34" w:qFormat="1"/>
+    <w:lsdException w:name="Quote" w:uiPriority="29" w:qFormat="1"/>
+    <w:lsdException w:name="Intense Quote" w:uiPriority="30" w:qFormat="1"/>
+    <w:lsdException w:name="Medium List 2 Accent 1" w:uiPriority="66"/>
+    <w:lsdException w:name="Medium Grid 1 Accent 1" w:uiPriority="67"/>
+    <w:lsdException w:name="Medium Grid 2 Accent 1" w:uiPriority="68"/>
+    <w:lsdException w:name="Medium Grid 3 Accent 1" w:uiPriority="69"/>
+    <w:lsdException w:name="Dark List Accent 1" w:uiPriority="70"/>
+    <w:lsdException w:name="Colorful Shading Accent 1" w:uiPriority="71"/>
+    <w:lsdException w:name="Colorful List Accent 1" w:uiPriority="72"/>
+    <w:lsdException w:name="Colorful Grid Accent 1" w:uiPriority="73"/>
+    <w:lsdException w:name="Light Shading Accent 2" w:uiPriority="60"/>
+    <w:lsdException w:name="Light List Accent 2" w:uiPriority="61"/>
+    <w:lsdException w:name="Light Grid Accent 2" w:uiPriority="62"/>
+    <w:lsdException w:name="Medium Shading 1 Accent 2" w:uiPriority="63"/>
+    <w:lsdException w:name="Medium Shading 2 Accent 2" w:uiPriority="64"/>
+    <w:lsdException w:name="Medium List 1 Accent 2" w:uiPriority="65"/>
+    <w:lsdException w:name="Medium List 2 Accent 2" w:uiPriority="66"/>
+    <w:lsdException w:name="Medium Grid 1 Accent 2" w:uiPriority="67"/>
+    <w:lsdException w:name="Medium Grid 2 Accent 2" w:uiPriority="68"/>
+    <w:lsdException w:name="Medium Grid 3 Accent 2" w:uiPriority="69"/>
+    <w:lsdException w:name="Dark List Accent 2" w:uiPriority="70"/>
+    <w:lsdException w:name="Colorful Shading Accent 2" w:uiPriority="71"/>
+    <w:lsdException w:name="Colorful List Accent 2" w:uiPriority="72"/>
+    <w:lsdException w:name="Colorful Grid Accent 2" w:uiPriority="73"/>
+    <w:lsdException w:name="Light Shading Accent 3" w:uiPriority="60"/>
+    <w:lsdException w:name="Light List Accent 3" w:uiPriority="61"/>
+    <w:lsdException w:name="Light Grid Accent 3" w:uiPriority="62"/>
+    <w:lsdException w:name="Medium Shading 1 Accent 3" w:uiPriority="63"/>
+    <w:lsdException w:name="Medium Shading 2 Accent 3" w:uiPriority="64"/>
+    <w:lsdException w:name="Medium List 1 Accent 3" w:uiPriority="65"/>
+    <w:lsdException w:name="Medium List 2 Accent 3" w:uiPriority="66"/>
+    <w:lsdException w:name="Medium Grid 1 Accent 3" w:uiPriority="67"/>
+    <w:lsdException w:name="Medium Grid 2 Accent 3" w:uiPriority="68"/>
+    <w:lsdException w:name="Medium Grid 3 Accent 3" w:uiPriority="69"/>
+    <w:lsdException w:name="Dark List Accent 3" w:uiPriority="70"/>
+    <w:lsdException w:name="Colorful Shading Accent 3" w:uiPriority="71"/>
+    <w:lsdException w:name="Colorful List Accent 3" w:uiPriority="72"/>
+    <w:lsdException w:name="Colorful Grid Accent 3" w:uiPriority="73"/>
+    <w:lsdException w:name="Light Shading Accent 4" w:uiPriority="60"/>
+    <w:lsdException w:name="Light List Accent 4" w:uiPriority="61"/>
+    <w:lsdException w:name="Light Grid Accent 4" w:uiPriority="62"/>
+    <w:lsdException w:name="Medium Shading 1 Accent 4" w:uiPriority="63"/>
+    <w:lsdException w:name="Medium Shading 2 Accent 4" w:uiPriority="64"/>
+    <w:lsdException w:name="Medium List 1 Accent 4" w:uiPriority="65"/>
+    <w:lsdException w:name="Medium List 2 Accent 4" w:uiPriority="66"/>
+    <w:lsdException w:name="Medium Grid 1 Accent 4" w:uiPriority="67"/>
+    <w:lsdException w:name="Medium Grid 2 Accent 4" w:uiPriority="68"/>
+    <w:lsdException w:name="Medium Grid 3 Accent 4" w:uiPriority="69"/>
+    <w:lsdException w:name="Dark List Accent 4" w:uiPriority="70"/>
+    <w:lsdException w:name="Colorful Shading Accent 4" w:uiPriority="71"/>
+    <w:lsdException w:name="Colorful List Accent 4" w:uiPriority="72"/>
+    <w:lsdException w:name="Colorful Grid Accent 4" w:uiPriority="73"/>
+    <w:lsdException w:name="Light Shading Accent 5" w:uiPriority="60"/>
+    <w:lsdException w:name="Light List Accent 5" w:uiPriority="61"/>
+    <w:lsdException w:name="Light Grid Accent 5" w:uiPriority="62"/>
+    <w:lsdException w:name="Medium Shading 1 Accent 5" w:uiPriority="63"/>
+    <w:lsdException w:name="Medium Shading 2 Accent 5" w:uiPriority="64"/>
+    <w:lsdException w:name="Medium List 1 Accent 5" w:uiPriority="65"/>
+    <w:lsdException w:name="Medium List 2 Accent 5" w:uiPriority="66"/>
+    <w:lsdException w:name="Medium Grid 1 Accent 5" w:uiPriority="67"/>
+    <w:lsdException w:name="Medium Grid 2 Accent 5" w:uiPriority="68"/>
+    <w:lsdException w:name="Medium Grid 3 Accent 5" w:uiPriority="69"/>
+    <w:lsdException w:name="Dark List Accent 5" w:uiPriority="70"/>
+    <w:lsdException w:name="Colorful Shading Accent 5" w:uiPriority="71"/>
+    <w:lsdException w:name="Colorful List Accent 5" w:uiPriority="72"/>
+    <w:lsdException w:name="Colorful Grid Accent 5" w:uiPriority="73"/>
+    <w:lsdException w:name="Light Shading Accent 6" w:uiPriority="60"/>
+    <w:lsdException w:name="Light List Accent 6" w:uiPriority="61"/>
+    <w:lsdException w:name="Light Grid Accent 6" w:uiPriority="62"/>
+    <w:lsdException w:name="Medium Shading 1 Accent 6" w:uiPriority="63"/>
+    <w:lsdException w:name="Medium Shading 2 Accent 6" w:uiPriority="64"/>
+    <w:lsdException w:name="Medium List 1 Accent 6" w:uiPriority="65"/>
+    <w:lsdException w:name="Medium List 2 Accent 6" w:uiPriority="66"/>
+    <w:lsdException w:name="Medium Grid 1 Accent 6" w:uiPriority="67"/>
+    <w:lsdException w:name="Medium Grid 2 Accent 6" w:uiPriority="68"/>
+    <w:lsdException w:name="Medium Grid 3 Accent 6" w:uiPriority="69"/>
+    <w:lsdException w:name="Dark List Accent 6" w:uiPriority="70"/>
+    <w:lsdException w:name="Colorful Shading Accent 6" w:uiPriority="71"/>
+    <w:lsdException w:name="Colorful List Accent 6" w:uiPriority="72"/>
+    <w:lsdException w:name="Colorful Grid Accent 6" w:uiPriority="73"/>
+    <w:lsdException w:name="Subtle Emphasis" w:uiPriority="19" w:qFormat="1"/>
+    <w:lsdException w:name="Intense Emphasis" w:uiPriority="21" w:qFormat="1"/>
+    <w:lsdException w:name="Subtle Reference" w:uiPriority="31" w:qFormat="1"/>
+    <w:lsdException w:name="Intense Reference" w:uiPriority="32" w:qFormat="1"/>
+    <w:lsdException w:name="Book Title" w:uiPriority="33" w:qFormat="1"/>
+    <w:lsdException w:name="Bibliography" w:semiHidden="1" w:uiPriority="37" w:unhideWhenUsed="1"/>
+    <w:lsdException w:name="TOC Heading" w:semiHidden="1" w:uiPriority="39" w:unhideWhenUsed="1" w:qFormat="1"/>
+    <w:lsdException w:name="Plain Table 1" w:uiPriority="41"/>
+    <w:lsdException w:name="Plain Table 2" w:uiPriority="42"/>
+    <w:lsdException w:name="Plain Table 3" w:uiPriority="43"/>
+    <w:lsdException w:name="Plain Table 4" w:uiPriority="44"/>
+    <w:lsdException w:name="Plain Table 5" w:uiPriority="45"/>
+    <w:lsdException w:name="Grid Table Light" w:uiPriority="40"/>
+    <w:lsdException w:name="Grid Table 1 Light" w:uiPriority="46"/>
+    <w:lsdException w:name="Grid Table 2" w:uiPriority="47"/>
+    <w:lsdException w:name="Grid Table 3" w:uiPriority="48"/>
+    <w:lsdException w:name="Grid Table 4" w:uiPriority="49"/>
+    <w:lsdException w:name="Grid Table 5 Dark" w:uiPriority="50"/>
+    <w:lsdException w:name="Grid Table 6 Colorful" w:uiPriority="51"/>
+    <w:lsdException w:name="Grid Table 7 Colorful" w:uiPriority="52"/>
+    <w:lsdException w:name="Grid Table 1 Light Accent 1" w:uiPriority="46"/>
+    <w:lsdException w:name="Grid Table 2 Accent 1" w:uiPriority="47"/>
+    <w:lsdException w:name="Grid Table 3 Accent 1" w:uiPriority="48"/>
+    <w:lsdException w:name="Grid Table 4 Accent 1" w:uiPriority="49"/>
+    <w:lsdException w:name="Grid Table 5 Dark Accent 1" w:uiPriority="50"/>
+    <w:lsdException w:name="Grid Table 6 Colorful Accent 1" w:uiPriority="51"/>
+    <w:lsdException w:name="Grid Table 7 Colorful Accent 1" w:uiPriority="52"/>
+    <w:lsdException w:name="Grid Table 1 Light Accent 2" w:uiPriority="46"/>
+    <w:lsdException w:name="Grid Table 2 Accent 2" w:uiPriority="47"/>
+    <w:lsdException w:name="Grid Table 3 Accent 2" w:uiPriority="48"/>
+    <w:lsdException w:name="Grid Table 4 Accent 2" w:uiPriority="49"/>
+    <w:lsdException w:name="Grid Table 5 Dark Accent 2" w:uiPriority="50"/>
+    <w:lsdException w:name="Grid Table 6 Colorful Accent 2" w:uiPriority="51"/>
+    <w:lsdException w:name="Grid Table 7 Colorful Accent 2" w:uiPriority="52"/>
+    <w:lsdException w:name="Grid Table 1 Light Accent 3" w:uiPriority="46"/>
+    <w:lsdException w:name="Grid Table 2 Accent 3" w:uiPriority="47"/>
+    <w:lsdException w:name="Grid Table 3 Accent 3" w:uiPriority="48"/>
+    <w:lsdException w:name="Grid Table 4 Accent 3" w:uiPriority="49"/>
+    <w:lsdException w:name="Grid Table 5 Dark Accent 3" w:uiPriority="50"/>
+    <w:lsdException w:name="Grid Table 6 Colorful Accent 3" w:uiPriority="51"/>
+    <w:lsdException w:name="Grid Table 7 Colorful Accent 3" w:uiPriority="52"/>
+    <w:lsdException w:name="Grid Table 1 Light Accent 4" w:uiPriority="46"/>
+    <w:lsdException w:name="Grid Table 2 Accent 4" w:uiPriority="47"/>
+    <w:lsdException w:name="Grid Table 3 Accent 4" w:uiPriority="48"/>
+    <w:lsdException w:name="Grid Table 4 Accent 4" w:uiPriority="49"/>
+    <w:lsdException w:name="Grid Table 5 Dark Accent 4" w:uiPriority="50"/>
+    <w:lsdException w:name="Grid Table 6 Colorful Accent 4" w:uiPriority="51"/>
+    <w:lsdException w:name="Grid Table 7 Colorful Accent 4" w:uiPriority="52"/>
+    <w:lsdException w:name="Grid Table 1 Light Accent 5" w:uiPriority="46"/>
+    <w:lsdException w:name="Grid Table 2 Accent 5" w:uiPriority="47"/>
+    <w:lsdException w:name="Grid Table 3 Accent 5" w:uiPriority="48"/>
+    <w:lsdException w:name="Grid Table 4 Accent 5" w:uiPriority="49"/>
+    <w:lsdException w:name="Grid Table 5 Dark Accent 5" w:uiPriority="50"/>
+    <w:lsdException w:name="Grid Table 6 Colorful Accent 5" w:uiPriority="51"/>
+    <w:lsdException w:name="Grid Table 7 Colorful Accent 5" w:uiPriority="52"/>
+    <w:lsdException w:name="Grid Table 1 Light Accent 6" w:uiPriority="46"/>
+    <w:lsdException w:name="Grid Table 2 Accent 6" w:uiPriority="47"/>
+    <w:lsdException w:name="Grid Table 3 Accent 6" w:uiPriority="48"/>
+    <w:lsdException w:name="Grid Table 4 Accent 6" w:uiPriority="49"/>
+    <w:lsdException w:name="Grid Table 5 Dark Accent 6" w:uiPriority="50"/>
+    <w:lsdException w:name="Grid Table 6 Colorful Accent 6" w:uiPriority="51"/>
+    <w:lsdException w:name="Grid Table 7 Colorful Accent 6" w:uiPriority="52"/>
+    <w:lsdException w:name="List Table 1 Light" w:uiPriority="46"/>
+    <w:lsdException w:name="List Table 2" w:uiPriority="47"/>
+    <w:lsdException w:name="List Table 3" w:uiPriority="48"/>
+    <w:lsdException w:name="List Table 4" w:uiPriority="49"/>
+    <w:lsdException w:name="List Table 5 Dark" w:uiPriority="50"/>
+    <w:lsdException w:name="List Table 6 Colorful" w:uiPriority="51"/>
+    <w:lsdException w:name="List Table 7 Colorful" w:uiPriority="52"/>
+    <w:lsdException w:name="List Table 1 Light Accent 1" w:uiPriority="46"/>
+    <w:lsdException w:name="List Table 2 Accent 1" w:uiPriority="47"/>
+    <w:lsdException w:name="List Table 3 Accent 1" w:uiPriority="48"/>
+    <w:lsdException w:name="List Table 4 Accent 1" w:uiPriority="49"/>
+    <w:lsdException w:name="List Table 5 Dark Accent 1" w:uiPriority="50"/>
+    <w:lsdException w:name="List Table 6 Colorful Accent 1" w:uiPriority="51"/>
+    <w:lsdException w:name="List Table 7 Colorful Accent 1" w:uiPriority="52"/>
+    <w:lsdException w:name="List Table 1 Light Accent 2" w:uiPriority="46"/>
+    <w:lsdException w:name="List Table 2 Accent 2" w:uiPriority="47"/>
+    <w:lsdException w:name="List Table 3 Accent 2" w:uiPriority="48"/>
+    <w:lsdException w:name="List Table 4 Accent 2" w:uiPriority="49"/>
+    <w:lsdException w:name="List Table 5 Dark Accent 2" w:uiPriority="50"/>
+    <w:lsdException w:name="List Table 6 Colorful Accent 2" w:uiPriority="51"/>
+    <w:lsdException w:name="List Table 7 Colorful Accent 2" w:uiPriority="52"/>
+    <w:lsdException w:name="List Table 1 Light Accent 3" w:uiPriority="46"/>
+    <w:lsdException w:name="List Table 2 Accent 3" w:uiPriority="47"/>
+    <w:lsdException w:name="List Table 3 Accent 3" w:uiPriority="48"/>
+    <w:lsdException w:name="List Table 4 Accent 3" w:uiPriority="49"/>
+    <w:lsdException w:name="List Table 5 Dark Accent 3" w:uiPriority="50"/>
+    <w:lsdException w:name="List Table 6 Colorful Accent 3" w:uiPriority="51"/>
+    <w:lsdException w:name="List Table 7 Colorful Accent 3" w:uiPriority="52"/>
+    <w:lsdException w:name="List Table 1 Light Accent 4" w:uiPriority="46"/>
+    <w:lsdException w:name="List Table 2 Accent 4" w:uiPriority="47"/>
+    <w:lsdException w:name="List Table 3 Accent 4" w:uiPriority="48"/>
+    <w:lsdException w:name="List Table 4 Accent 4" w:uiPriority="49"/>
+    <w:lsdException w:name="List Table 5 Dark Accent 4" w:uiPriority="50"/>
+    <w:lsdException w:name="List Table 6 Colorful Accent 4" w:uiPriority="51"/>
+    <w:lsdException w:name="List Table 7 Colorful Accent 4" w:uiPriority="52"/>
+    <w:lsdException w:name="List Table 1 Light Accent 5" w:uiPriority="46"/>
+    <w:lsdException w:name="List Table 2 Accent 5" w:uiPriority="47"/>
+    <w:lsdException w:name="List Table 3 Accent 5" w:uiPriority="48"/>
+    <w:lsdException w:name="List Table 4 Accent 5" w:uiPriority="49"/>
+    <w:lsdException w:name="List Table 5 Dark Accent 5" w:uiPriority="50"/>
+    <w:lsdException w:name="List Table 6 Colorful Accent 5" w:uiPriority="51"/>
+    <w:lsdException w:name="List Table 7 Colorful Accent 5" w:uiPriority="52"/>
+    <w:lsdException w:name="List Table 1 Light Accent 6" w:uiPriority="46"/>
+    <w:lsdException w:name="List Table 2 Accent 6" w:uiPriority="47"/>
+    <w:lsdException w:name="List Table 3 Accent 6" w:uiPriority="48"/>
+    <w:lsdException w:name="List Table 4 Accent 6" w:uiPriority="49"/>
+    <w:lsdException w:name="List Table 5 Dark Accent 6" w:uiPriority="50"/>
+    <w:lsdException w:name="List Table 6 Colorful Accent 6" w:uiPriority="51"/>
+    <w:lsdException w:name="List Table 7 Colorful Accent 6" w:uiPriority="52"/>
   </w:latentStyles>
   <w:style w:type="paragraph" w:default="1" w:styleId="Normal">
     <w:name w:val="Normal"/>
@@ -4410,7 +4407,7 @@
   <a:extraClrSchemeLst/>
   <a:extLst>
     <a:ext uri="{05A4C25C-085E-4340-85A3-A5531E510DB2}">
-      <thm15:themeFamily xmlns="" xmlns:thm15="http://schemas.microsoft.com/office/thememl/2012/main" name="Office Theme" id="{62F939B6-93AF-4DB8-9C6B-D6C7DFDC589F}" vid="{4A3C46E8-61CC-4603-A589-7422A47A8E4A}"/>
+      <thm15:themeFamily xmlns:thm15="http://schemas.microsoft.com/office/thememl/2012/main" name="Office Theme" id="{62F939B6-93AF-4DB8-9C6B-D6C7DFDC589F}" vid="{4A3C46E8-61CC-4603-A589-7422A47A8E4A}"/>
     </a:ext>
   </a:extLst>
 </a:theme>
@@ -4421,7 +4418,7 @@
 </file>
 
 <file path=customXml/itemProps1.xml><?xml version="1.0" encoding="utf-8"?>
-<ds:datastoreItem xmlns:ds="http://schemas.openxmlformats.org/officeDocument/2006/customXml" ds:itemID="{CBCCBB58-BB5D-4C8E-B1EE-736EA8D5C53F}">
+<ds:datastoreItem xmlns:ds="http://schemas.openxmlformats.org/officeDocument/2006/customXml" ds:itemID="{B868662D-48E7-46CA-8588-19A3DEEBAD9E}">
   <ds:schemaRefs>
     <ds:schemaRef ds:uri="http://schemas.openxmlformats.org/officeDocument/2006/bibliography"/>
   </ds:schemaRefs>

</xml_diff>